<commit_message>
Updated R&C form with information needed
</commit_message>
<xml_diff>
--- a/docs/Cwk 1B Part 2 R&C form.docx
+++ b/docs/Cwk 1B Part 2 R&C form.docx
@@ -1,6 +1,6 @@
 
 <file path=word/document.xml><?xml version="1.0" encoding="utf-8"?>
-<w:document xmlns:wpc="http://schemas.microsoft.com/office/word/2010/wordprocessingCanvas" xmlns:cx="http://schemas.microsoft.com/office/drawing/2014/chartex" xmlns:cx1="http://schemas.microsoft.com/office/drawing/2015/9/8/chartex" xmlns:cx2="http://schemas.microsoft.com/office/drawing/2015/10/21/chartex" xmlns:cx3="http://schemas.microsoft.com/office/drawing/2016/5/9/chartex" xmlns:cx4="http://schemas.microsoft.com/office/drawing/2016/5/10/chartex" xmlns:cx5="http://schemas.microsoft.com/office/drawing/2016/5/11/chartex" xmlns:cx6="http://schemas.microsoft.com/office/drawing/2016/5/12/chartex" xmlns:cx7="http://schemas.microsoft.com/office/drawing/2016/5/13/chartex" xmlns:cx8="http://schemas.microsoft.com/office/drawing/2016/5/14/chartex" xmlns:mc="http://schemas.openxmlformats.org/markup-compatibility/2006" xmlns:aink="http://schemas.microsoft.com/office/drawing/2016/ink" xmlns:am3d="http://schemas.microsoft.com/office/drawing/2017/model3d" xmlns:o="urn:schemas-microsoft-com:office:office" xmlns:oel="http://schemas.microsoft.com/office/2019/extlst" xmlns:r="http://schemas.openxmlformats.org/officeDocument/2006/relationships" xmlns:m="http://schemas.openxmlformats.org/officeDocument/2006/math" xmlns:v="urn:schemas-microsoft-com:vml" xmlns:wp14="http://schemas.microsoft.com/office/word/2010/wordprocessingDrawing" xmlns:wp="http://schemas.openxmlformats.org/drawingml/2006/wordprocessingDrawing" xmlns:w10="urn:schemas-microsoft-com:office:word" xmlns:w="http://schemas.openxmlformats.org/wordprocessingml/2006/main" xmlns:w14="http://schemas.microsoft.com/office/word/2010/wordml" xmlns:w15="http://schemas.microsoft.com/office/word/2012/wordml" xmlns:w16cex="http://schemas.microsoft.com/office/word/2018/wordml/cex" xmlns:w16cid="http://schemas.microsoft.com/office/word/2016/wordml/cid" xmlns:w16="http://schemas.microsoft.com/office/word/2018/wordml" xmlns:w16du="http://schemas.microsoft.com/office/word/2023/wordml/word16du" xmlns:w16sdtdh="http://schemas.microsoft.com/office/word/2020/wordml/sdtdatahash" xmlns:w16sdtfl="http://schemas.microsoft.com/office/word/2024/wordml/sdtformatlock" xmlns:w16se="http://schemas.microsoft.com/office/word/2015/wordml/symex" xmlns:wpg="http://schemas.microsoft.com/office/word/2010/wordprocessingGroup" xmlns:wpi="http://schemas.microsoft.com/office/word/2010/wordprocessingInk" xmlns:wne="http://schemas.microsoft.com/office/word/2006/wordml" xmlns:wps="http://schemas.microsoft.com/office/word/2010/wordprocessingShape" mc:Ignorable="w14 w15 w16se w16cid w16 w16cex w16sdtdh w16sdtfl w16du wp14">
+<w:document xmlns:wpc="http://schemas.microsoft.com/office/word/2010/wordprocessingCanvas" xmlns:cx="http://schemas.microsoft.com/office/drawing/2014/chartex" xmlns:cx1="http://schemas.microsoft.com/office/drawing/2015/9/8/chartex" xmlns:cx2="http://schemas.microsoft.com/office/drawing/2015/10/21/chartex" xmlns:cx3="http://schemas.microsoft.com/office/drawing/2016/5/9/chartex" xmlns:cx4="http://schemas.microsoft.com/office/drawing/2016/5/10/chartex" xmlns:cx5="http://schemas.microsoft.com/office/drawing/2016/5/11/chartex" xmlns:cx6="http://schemas.microsoft.com/office/drawing/2016/5/12/chartex" xmlns:cx7="http://schemas.microsoft.com/office/drawing/2016/5/13/chartex" xmlns:cx8="http://schemas.microsoft.com/office/drawing/2016/5/14/chartex" xmlns:mc="http://schemas.openxmlformats.org/markup-compatibility/2006" xmlns:aink="http://schemas.microsoft.com/office/drawing/2016/ink" xmlns:am3d="http://schemas.microsoft.com/office/drawing/2017/model3d" xmlns:o="urn:schemas-microsoft-com:office:office" xmlns:oel="http://schemas.microsoft.com/office/2019/extlst" xmlns:r="http://schemas.openxmlformats.org/officeDocument/2006/relationships" xmlns:m="http://schemas.openxmlformats.org/officeDocument/2006/math" xmlns:v="urn:schemas-microsoft-com:vml" xmlns:wp14="http://schemas.microsoft.com/office/word/2010/wordprocessingDrawing" xmlns:wp="http://schemas.openxmlformats.org/drawingml/2006/wordprocessingDrawing" xmlns:w10="urn:schemas-microsoft-com:office:word" xmlns:w="http://schemas.openxmlformats.org/wordprocessingml/2006/main" xmlns:w14="http://schemas.microsoft.com/office/word/2010/wordml" xmlns:w15="http://schemas.microsoft.com/office/word/2012/wordml" xmlns:w16cex="http://schemas.microsoft.com/office/word/2018/wordml/cex" xmlns:w16cid="http://schemas.microsoft.com/office/word/2016/wordml/cid" xmlns:w16="http://schemas.microsoft.com/office/word/2018/wordml" xmlns:w16sdtdh="http://schemas.microsoft.com/office/word/2020/wordml/sdtdatahash" xmlns:w16se="http://schemas.microsoft.com/office/word/2015/wordml/symex" xmlns:wpg="http://schemas.microsoft.com/office/word/2010/wordprocessingGroup" xmlns:wpi="http://schemas.microsoft.com/office/word/2010/wordprocessingInk" xmlns:wne="http://schemas.microsoft.com/office/word/2006/wordml" xmlns:wps="http://schemas.microsoft.com/office/word/2010/wordprocessingShape" mc:Ignorable="w14 w15 w16se w16cid w16 w16cex w16sdtdh wp14">
   <w:body>
     <w:p>
       <w:pPr>
@@ -16,6 +16,15 @@
           <w:lang w:val="en-GB"/>
         </w:rPr>
       </w:pPr>
+      <w:r>
+        <w:rPr>
+          <w:rFonts w:ascii="Arial" w:hAnsi="Arial"/>
+          <w:color w:val="943634"/>
+          <w:sz w:val="20"/>
+          <w:lang w:val="en-GB"/>
+        </w:rPr>
+        <w:t>`</w:t>
+      </w:r>
       <w:r>
         <w:rPr>
           <w:rFonts w:ascii="Arial" w:hAnsi="Arial"/>
@@ -443,13 +452,20 @@
           <w:p>
             <w:pPr>
               <w:spacing w:after="200"/>
-              <w:jc w:val="right"/>
-              <w:rPr>
-                <w:rFonts w:ascii="Arial" w:hAnsi="Arial" w:cs="Arial"/>
-                <w:b/>
-                <w:lang w:val="en-GB"/>
-              </w:rPr>
-            </w:pPr>
+              <w:rPr>
+                <w:rFonts w:ascii="Arial" w:hAnsi="Arial" w:cs="Arial"/>
+                <w:b/>
+                <w:lang w:val="en-GB"/>
+              </w:rPr>
+            </w:pPr>
+            <w:r>
+              <w:rPr>
+                <w:rFonts w:ascii="Arial" w:hAnsi="Arial" w:cs="Arial"/>
+                <w:b/>
+                <w:lang w:val="en-GB"/>
+              </w:rPr>
+              <w:t xml:space="preserve">               CS03</w:t>
+            </w:r>
           </w:p>
         </w:tc>
       </w:tr>
@@ -493,6 +509,16 @@
               </w:rPr>
             </w:pPr>
           </w:p>
+          <w:p>
+            <w:pPr>
+              <w:spacing w:after="200"/>
+              <w:rPr>
+                <w:rFonts w:ascii="Arial" w:hAnsi="Arial" w:cs="Arial"/>
+                <w:b/>
+                <w:lang w:val="en-GB"/>
+              </w:rPr>
+            </w:pPr>
+          </w:p>
         </w:tc>
         <w:tc>
           <w:tcPr>
@@ -813,6 +839,34 @@
                 <w:lang w:val="en-GB"/>
               </w:rPr>
             </w:pPr>
+            <w:proofErr w:type="spellStart"/>
+            <w:r>
+              <w:rPr>
+                <w:rFonts w:ascii="Arial" w:hAnsi="Arial" w:cs="Arial"/>
+                <w:b/>
+                <w:lang w:val="en-GB"/>
+              </w:rPr>
+              <w:t>Islombek</w:t>
+            </w:r>
+            <w:proofErr w:type="spellEnd"/>
+            <w:r>
+              <w:rPr>
+                <w:rFonts w:ascii="Arial" w:hAnsi="Arial" w:cs="Arial"/>
+                <w:b/>
+                <w:lang w:val="en-GB"/>
+              </w:rPr>
+              <w:t xml:space="preserve"> </w:t>
+            </w:r>
+            <w:proofErr w:type="spellStart"/>
+            <w:r>
+              <w:rPr>
+                <w:rFonts w:ascii="Arial" w:hAnsi="Arial" w:cs="Arial"/>
+                <w:b/>
+                <w:lang w:val="en-GB"/>
+              </w:rPr>
+              <w:t>Nabijanov</w:t>
+            </w:r>
+            <w:proofErr w:type="spellEnd"/>
           </w:p>
         </w:tc>
         <w:tc>
@@ -835,6 +889,14 @@
                 <w:lang w:val="en-GB"/>
               </w:rPr>
             </w:pPr>
+            <w:r>
+              <w:rPr>
+                <w:rFonts w:ascii="Arial" w:hAnsi="Arial" w:cs="Arial"/>
+                <w:b/>
+                <w:lang w:val="en-GB"/>
+              </w:rPr>
+              <w:t>22099767</w:t>
+            </w:r>
           </w:p>
         </w:tc>
         <w:tc>
@@ -850,13 +912,21 @@
           <w:p>
             <w:pPr>
               <w:spacing w:after="200"/>
-              <w:jc w:val="right"/>
-              <w:rPr>
-                <w:rFonts w:ascii="Arial" w:hAnsi="Arial" w:cs="Arial"/>
-                <w:b/>
-                <w:lang w:val="en-GB"/>
-              </w:rPr>
-            </w:pPr>
+              <w:jc w:val="center"/>
+              <w:rPr>
+                <w:rFonts w:ascii="Arial" w:hAnsi="Arial" w:cs="Arial"/>
+                <w:b/>
+                <w:lang w:val="en-GB"/>
+              </w:rPr>
+            </w:pPr>
+            <w:r>
+              <w:rPr>
+                <w:rFonts w:ascii="Arial" w:hAnsi="Arial" w:cs="Arial"/>
+                <w:b/>
+                <w:lang w:val="en-GB"/>
+              </w:rPr>
+              <w:t>KIN</w:t>
+            </w:r>
           </w:p>
         </w:tc>
       </w:tr>
@@ -938,6 +1008,24 @@
                 <w:lang w:val="en-GB"/>
               </w:rPr>
             </w:pPr>
+            <w:proofErr w:type="spellStart"/>
+            <w:r>
+              <w:rPr>
+                <w:rFonts w:ascii="Arial" w:hAnsi="Arial" w:cs="Arial"/>
+                <w:b/>
+                <w:lang w:val="en-GB"/>
+              </w:rPr>
+              <w:t>Sharhordskyi</w:t>
+            </w:r>
+            <w:proofErr w:type="spellEnd"/>
+            <w:r>
+              <w:rPr>
+                <w:rFonts w:ascii="Arial" w:hAnsi="Arial" w:cs="Arial"/>
+                <w:b/>
+                <w:lang w:val="en-GB"/>
+              </w:rPr>
+              <w:t xml:space="preserve"> Oleksandr</w:t>
+            </w:r>
           </w:p>
         </w:tc>
         <w:tc>
@@ -960,6 +1048,14 @@
                 <w:lang w:val="en-GB"/>
               </w:rPr>
             </w:pPr>
+            <w:r>
+              <w:rPr>
+                <w:rFonts w:ascii="Arial" w:hAnsi="Arial" w:cs="Arial"/>
+                <w:b/>
+                <w:lang w:val="en-GB"/>
+              </w:rPr>
+              <w:t>23020326</w:t>
+            </w:r>
           </w:p>
         </w:tc>
         <w:tc>
@@ -975,13 +1071,21 @@
           <w:p>
             <w:pPr>
               <w:spacing w:after="200"/>
-              <w:jc w:val="right"/>
-              <w:rPr>
-                <w:rFonts w:ascii="Arial" w:hAnsi="Arial" w:cs="Arial"/>
-                <w:b/>
-                <w:lang w:val="en-GB"/>
-              </w:rPr>
-            </w:pPr>
+              <w:jc w:val="center"/>
+              <w:rPr>
+                <w:rFonts w:ascii="Arial" w:hAnsi="Arial" w:cs="Arial"/>
+                <w:b/>
+                <w:lang w:val="en-GB"/>
+              </w:rPr>
+            </w:pPr>
+            <w:r>
+              <w:rPr>
+                <w:rFonts w:ascii="Arial" w:hAnsi="Arial" w:cs="Arial"/>
+                <w:b/>
+                <w:lang w:val="en-GB"/>
+              </w:rPr>
+              <w:t>SOO</w:t>
+            </w:r>
           </w:p>
         </w:tc>
       </w:tr>
@@ -1063,6 +1167,24 @@
                 <w:lang w:val="en-GB"/>
               </w:rPr>
             </w:pPr>
+            <w:proofErr w:type="spellStart"/>
+            <w:r>
+              <w:rPr>
+                <w:rFonts w:ascii="Arial" w:hAnsi="Arial" w:cs="Arial"/>
+                <w:b/>
+                <w:lang w:val="en-GB"/>
+              </w:rPr>
+              <w:t>Skakun</w:t>
+            </w:r>
+            <w:proofErr w:type="spellEnd"/>
+            <w:r>
+              <w:rPr>
+                <w:rFonts w:ascii="Arial" w:hAnsi="Arial" w:cs="Arial"/>
+                <w:b/>
+                <w:lang w:val="en-GB"/>
+              </w:rPr>
+              <w:t xml:space="preserve"> Oleh</w:t>
+            </w:r>
           </w:p>
         </w:tc>
         <w:tc>
@@ -1085,6 +1207,14 @@
                 <w:lang w:val="en-GB"/>
               </w:rPr>
             </w:pPr>
+            <w:r>
+              <w:rPr>
+                <w:rFonts w:ascii="Arial" w:hAnsi="Arial" w:cs="Arial"/>
+                <w:b/>
+                <w:lang w:val="en-GB"/>
+              </w:rPr>
+              <w:t>23025986</w:t>
+            </w:r>
           </w:p>
         </w:tc>
         <w:tc>
@@ -1100,13 +1230,20 @@
           <w:p>
             <w:pPr>
               <w:spacing w:after="200"/>
-              <w:jc w:val="right"/>
-              <w:rPr>
-                <w:rFonts w:ascii="Arial" w:hAnsi="Arial" w:cs="Arial"/>
-                <w:b/>
-                <w:lang w:val="en-GB"/>
-              </w:rPr>
-            </w:pPr>
+              <w:rPr>
+                <w:rFonts w:ascii="Arial" w:hAnsi="Arial" w:cs="Arial"/>
+                <w:b/>
+                <w:lang w:val="ru-RU"/>
+              </w:rPr>
+            </w:pPr>
+            <w:r>
+              <w:rPr>
+                <w:rFonts w:ascii="Arial" w:hAnsi="Arial" w:cs="Arial"/>
+                <w:b/>
+                <w:lang w:val="en-GB"/>
+              </w:rPr>
+              <w:t xml:space="preserve">               VOS</w:t>
+            </w:r>
           </w:p>
         </w:tc>
       </w:tr>
@@ -1188,6 +1325,24 @@
                 <w:lang w:val="en-GB"/>
               </w:rPr>
             </w:pPr>
+            <w:proofErr w:type="spellStart"/>
+            <w:r>
+              <w:rPr>
+                <w:rFonts w:ascii="Arial" w:hAnsi="Arial" w:cs="Arial"/>
+                <w:b/>
+                <w:lang w:val="en-GB"/>
+              </w:rPr>
+              <w:t>Zaborskikh</w:t>
+            </w:r>
+            <w:proofErr w:type="spellEnd"/>
+            <w:r>
+              <w:rPr>
+                <w:rFonts w:ascii="Arial" w:hAnsi="Arial" w:cs="Arial"/>
+                <w:b/>
+                <w:lang w:val="en-GB"/>
+              </w:rPr>
+              <w:t xml:space="preserve"> Aleksandr </w:t>
+            </w:r>
           </w:p>
         </w:tc>
         <w:tc>
@@ -1210,6 +1365,14 @@
                 <w:lang w:val="en-GB"/>
               </w:rPr>
             </w:pPr>
+            <w:r>
+              <w:rPr>
+                <w:rFonts w:ascii="Arial" w:hAnsi="Arial" w:cs="Arial"/>
+                <w:b/>
+                <w:lang w:val="en-GB"/>
+              </w:rPr>
+              <w:t>22104971</w:t>
+            </w:r>
           </w:p>
         </w:tc>
         <w:tc>
@@ -1225,13 +1388,28 @@
           <w:p>
             <w:pPr>
               <w:spacing w:after="200"/>
-              <w:jc w:val="right"/>
-              <w:rPr>
-                <w:rFonts w:ascii="Arial" w:hAnsi="Arial" w:cs="Arial"/>
-                <w:b/>
-                <w:lang w:val="en-GB"/>
-              </w:rPr>
-            </w:pPr>
+              <w:rPr>
+                <w:rFonts w:ascii="Arial" w:hAnsi="Arial" w:cs="Arial"/>
+                <w:b/>
+                <w:lang w:val="en-GB"/>
+              </w:rPr>
+            </w:pPr>
+            <w:r>
+              <w:rPr>
+                <w:rFonts w:ascii="Arial" w:hAnsi="Arial" w:cs="Arial"/>
+                <w:b/>
+                <w:lang w:val="en-GB"/>
+              </w:rPr>
+              <w:t xml:space="preserve">               </w:t>
+            </w:r>
+            <w:r>
+              <w:rPr>
+                <w:rFonts w:ascii="Arial" w:hAnsi="Arial" w:cs="Arial"/>
+                <w:b/>
+                <w:lang w:val="en-GB"/>
+              </w:rPr>
+              <w:t>ZAA</w:t>
+            </w:r>
           </w:p>
         </w:tc>
       </w:tr>
@@ -2423,6 +2601,15 @@
                 <w:lang w:val="en-GB"/>
               </w:rPr>
             </w:pPr>
+            <w:r>
+              <w:rPr>
+                <w:rFonts w:ascii="Arial" w:hAnsi="Arial" w:cs="Arial"/>
+                <w:b/>
+                <w:sz w:val="20"/>
+                <w:lang w:val="en-GB"/>
+              </w:rPr>
+              <w:t>25</w:t>
+            </w:r>
           </w:p>
         </w:tc>
         <w:tc>
@@ -2446,6 +2633,15 @@
                 <w:lang w:val="en-GB"/>
               </w:rPr>
             </w:pPr>
+            <w:r>
+              <w:rPr>
+                <w:rFonts w:ascii="Arial" w:hAnsi="Arial" w:cs="Arial"/>
+                <w:b/>
+                <w:sz w:val="20"/>
+                <w:lang w:val="en-GB"/>
+              </w:rPr>
+              <w:t>25</w:t>
+            </w:r>
           </w:p>
         </w:tc>
         <w:tc>
@@ -2469,6 +2665,15 @@
                 <w:lang w:val="en-GB"/>
               </w:rPr>
             </w:pPr>
+            <w:r>
+              <w:rPr>
+                <w:rFonts w:ascii="Arial" w:hAnsi="Arial" w:cs="Arial"/>
+                <w:b/>
+                <w:sz w:val="20"/>
+                <w:lang w:val="en-GB"/>
+              </w:rPr>
+              <w:t>25</w:t>
+            </w:r>
           </w:p>
         </w:tc>
         <w:tc>
@@ -2492,6 +2697,15 @@
                 <w:lang w:val="en-GB"/>
               </w:rPr>
             </w:pPr>
+            <w:r>
+              <w:rPr>
+                <w:rFonts w:ascii="Arial" w:hAnsi="Arial" w:cs="Arial"/>
+                <w:b/>
+                <w:sz w:val="20"/>
+                <w:lang w:val="en-GB"/>
+              </w:rPr>
+              <w:t>25</w:t>
+            </w:r>
           </w:p>
         </w:tc>
         <w:tc>
@@ -3012,7 +3226,6 @@
               <w:rPr>
                 <w:rFonts w:ascii="Arial" w:hAnsi="Arial" w:cs="Arial"/>
                 <w:sz w:val="20"/>
-                <w:lang w:val="en-GB"/>
               </w:rPr>
             </w:pPr>
           </w:p>
@@ -3034,9 +3247,58 @@
               <w:rPr>
                 <w:rFonts w:ascii="Arial" w:hAnsi="Arial" w:cs="Arial"/>
                 <w:sz w:val="20"/>
-                <w:lang w:val="en-GB"/>
-              </w:rPr>
-            </w:pPr>
+                <w:lang w:val="ru-RU"/>
+              </w:rPr>
+            </w:pPr>
+            <w:r>
+              <w:rPr>
+                <w:rFonts w:ascii="Arial" w:hAnsi="Arial" w:cs="Arial"/>
+                <w:noProof/>
+                <w:sz w:val="20"/>
+                <w:lang w:val="ru-RU"/>
+              </w:rPr>
+              <w:drawing>
+                <wp:inline distT="0" distB="0" distL="0" distR="0" wp14:anchorId="566B4D17" wp14:editId="0586B75D">
+                  <wp:extent cx="307975" cy="307975"/>
+                  <wp:effectExtent l="0" t="0" r="0" b="0"/>
+                  <wp:docPr id="302440558" name="Graphic 2" descr="Tick with solid fill"/>
+                  <wp:cNvGraphicFramePr>
+                    <a:graphicFrameLocks xmlns:a="http://schemas.openxmlformats.org/drawingml/2006/main" noChangeAspect="1"/>
+                  </wp:cNvGraphicFramePr>
+                  <a:graphic xmlns:a="http://schemas.openxmlformats.org/drawingml/2006/main">
+                    <a:graphicData uri="http://schemas.openxmlformats.org/drawingml/2006/picture">
+                      <pic:pic xmlns:pic="http://schemas.openxmlformats.org/drawingml/2006/picture">
+                        <pic:nvPicPr>
+                          <pic:cNvPr id="302440558" name="Graphic 302440558" descr="Tick with solid fill"/>
+                          <pic:cNvPicPr/>
+                        </pic:nvPicPr>
+                        <pic:blipFill>
+                          <a:blip r:embed="rId5">
+                            <a:extLst>
+                              <a:ext uri="{96DAC541-7B7A-43D3-8B79-37D633B846F1}">
+                                <asvg:svgBlip xmlns:asvg="http://schemas.microsoft.com/office/drawing/2016/SVG/main" r:embed="rId6"/>
+                              </a:ext>
+                            </a:extLst>
+                          </a:blip>
+                          <a:stretch>
+                            <a:fillRect/>
+                          </a:stretch>
+                        </pic:blipFill>
+                        <pic:spPr>
+                          <a:xfrm>
+                            <a:off x="0" y="0"/>
+                            <a:ext cx="307975" cy="307975"/>
+                          </a:xfrm>
+                          <a:prstGeom prst="rect">
+                            <a:avLst/>
+                          </a:prstGeom>
+                        </pic:spPr>
+                      </pic:pic>
+                    </a:graphicData>
+                  </a:graphic>
+                </wp:inline>
+              </w:drawing>
+            </w:r>
           </w:p>
         </w:tc>
         <w:tc>
@@ -3166,16 +3428,14 @@
               </w:rPr>
               <w:t xml:space="preserve">Management </w:t>
             </w:r>
-            <w:proofErr w:type="gramStart"/>
-            <w:r>
-              <w:rPr>
-                <w:rFonts w:ascii="Arial" w:hAnsi="Arial" w:cs="Arial"/>
-                <w:sz w:val="20"/>
-                <w:lang w:val="en-GB"/>
-              </w:rPr>
-              <w:t>Documentation(</w:t>
-            </w:r>
-            <w:proofErr w:type="gramEnd"/>
+            <w:r>
+              <w:rPr>
+                <w:rFonts w:ascii="Arial" w:hAnsi="Arial" w:cs="Arial"/>
+                <w:sz w:val="20"/>
+                <w:lang w:val="en-GB"/>
+              </w:rPr>
+              <w:t>Documentation (</w:t>
+            </w:r>
             <w:r>
               <w:rPr>
                 <w:rFonts w:ascii="Arial" w:hAnsi="Arial" w:cs="Arial"/>
@@ -3206,6 +3466,55 @@
                 <w:lang w:val="en-GB"/>
               </w:rPr>
             </w:pPr>
+            <w:r>
+              <w:rPr>
+                <w:rFonts w:ascii="Arial" w:hAnsi="Arial" w:cs="Arial"/>
+                <w:noProof/>
+                <w:sz w:val="20"/>
+                <w:lang w:val="en-GB"/>
+              </w:rPr>
+              <w:drawing>
+                <wp:inline distT="0" distB="0" distL="0" distR="0" wp14:anchorId="013964F3" wp14:editId="114C57F9">
+                  <wp:extent cx="307975" cy="307975"/>
+                  <wp:effectExtent l="0" t="0" r="0" b="0"/>
+                  <wp:docPr id="1532441306" name="Graphic 7" descr="Tick with solid fill"/>
+                  <wp:cNvGraphicFramePr>
+                    <a:graphicFrameLocks xmlns:a="http://schemas.openxmlformats.org/drawingml/2006/main" noChangeAspect="1"/>
+                  </wp:cNvGraphicFramePr>
+                  <a:graphic xmlns:a="http://schemas.openxmlformats.org/drawingml/2006/main">
+                    <a:graphicData uri="http://schemas.openxmlformats.org/drawingml/2006/picture">
+                      <pic:pic xmlns:pic="http://schemas.openxmlformats.org/drawingml/2006/picture">
+                        <pic:nvPicPr>
+                          <pic:cNvPr id="1532441306" name="Graphic 1532441306" descr="Tick with solid fill"/>
+                          <pic:cNvPicPr/>
+                        </pic:nvPicPr>
+                        <pic:blipFill>
+                          <a:blip r:embed="rId5">
+                            <a:extLst>
+                              <a:ext uri="{96DAC541-7B7A-43D3-8B79-37D633B846F1}">
+                                <asvg:svgBlip xmlns:asvg="http://schemas.microsoft.com/office/drawing/2016/SVG/main" r:embed="rId6"/>
+                              </a:ext>
+                            </a:extLst>
+                          </a:blip>
+                          <a:stretch>
+                            <a:fillRect/>
+                          </a:stretch>
+                        </pic:blipFill>
+                        <pic:spPr>
+                          <a:xfrm>
+                            <a:off x="0" y="0"/>
+                            <a:ext cx="307975" cy="307975"/>
+                          </a:xfrm>
+                          <a:prstGeom prst="rect">
+                            <a:avLst/>
+                          </a:prstGeom>
+                        </pic:spPr>
+                      </pic:pic>
+                    </a:graphicData>
+                  </a:graphic>
+                </wp:inline>
+              </w:drawing>
+            </w:r>
           </w:p>
         </w:tc>
         <w:tc>
@@ -3228,6 +3537,55 @@
                 <w:lang w:val="en-GB"/>
               </w:rPr>
             </w:pPr>
+            <w:r>
+              <w:rPr>
+                <w:rFonts w:ascii="Arial" w:hAnsi="Arial" w:cs="Arial"/>
+                <w:noProof/>
+                <w:sz w:val="20"/>
+                <w:lang w:val="en-GB"/>
+              </w:rPr>
+              <w:drawing>
+                <wp:inline distT="0" distB="0" distL="0" distR="0" wp14:anchorId="292AAC29" wp14:editId="701E23F0">
+                  <wp:extent cx="307975" cy="307975"/>
+                  <wp:effectExtent l="0" t="0" r="0" b="0"/>
+                  <wp:docPr id="758360531" name="Graphic 1" descr="Tick with solid fill"/>
+                  <wp:cNvGraphicFramePr>
+                    <a:graphicFrameLocks xmlns:a="http://schemas.openxmlformats.org/drawingml/2006/main" noChangeAspect="1"/>
+                  </wp:cNvGraphicFramePr>
+                  <a:graphic xmlns:a="http://schemas.openxmlformats.org/drawingml/2006/main">
+                    <a:graphicData uri="http://schemas.openxmlformats.org/drawingml/2006/picture">
+                      <pic:pic xmlns:pic="http://schemas.openxmlformats.org/drawingml/2006/picture">
+                        <pic:nvPicPr>
+                          <pic:cNvPr id="758360531" name="Graphic 758360531" descr="Tick with solid fill"/>
+                          <pic:cNvPicPr/>
+                        </pic:nvPicPr>
+                        <pic:blipFill>
+                          <a:blip r:embed="rId5">
+                            <a:extLst>
+                              <a:ext uri="{96DAC541-7B7A-43D3-8B79-37D633B846F1}">
+                                <asvg:svgBlip xmlns:asvg="http://schemas.microsoft.com/office/drawing/2016/SVG/main" r:embed="rId6"/>
+                              </a:ext>
+                            </a:extLst>
+                          </a:blip>
+                          <a:stretch>
+                            <a:fillRect/>
+                          </a:stretch>
+                        </pic:blipFill>
+                        <pic:spPr>
+                          <a:xfrm>
+                            <a:off x="0" y="0"/>
+                            <a:ext cx="307975" cy="307975"/>
+                          </a:xfrm>
+                          <a:prstGeom prst="rect">
+                            <a:avLst/>
+                          </a:prstGeom>
+                        </pic:spPr>
+                      </pic:pic>
+                    </a:graphicData>
+                  </a:graphic>
+                </wp:inline>
+              </w:drawing>
+            </w:r>
           </w:p>
         </w:tc>
         <w:tc>
@@ -3371,6 +3729,55 @@
                 <w:lang w:val="en-GB"/>
               </w:rPr>
             </w:pPr>
+            <w:r>
+              <w:rPr>
+                <w:rFonts w:ascii="Arial" w:hAnsi="Arial" w:cs="Arial"/>
+                <w:noProof/>
+                <w:sz w:val="20"/>
+                <w:lang w:val="en-GB"/>
+              </w:rPr>
+              <w:drawing>
+                <wp:inline distT="0" distB="0" distL="0" distR="0" wp14:anchorId="2C3947FC" wp14:editId="7951CE12">
+                  <wp:extent cx="307975" cy="307975"/>
+                  <wp:effectExtent l="0" t="0" r="0" b="0"/>
+                  <wp:docPr id="518695005" name="Graphic 3" descr="Tick with solid fill"/>
+                  <wp:cNvGraphicFramePr>
+                    <a:graphicFrameLocks xmlns:a="http://schemas.openxmlformats.org/drawingml/2006/main" noChangeAspect="1"/>
+                  </wp:cNvGraphicFramePr>
+                  <a:graphic xmlns:a="http://schemas.openxmlformats.org/drawingml/2006/main">
+                    <a:graphicData uri="http://schemas.openxmlformats.org/drawingml/2006/picture">
+                      <pic:pic xmlns:pic="http://schemas.openxmlformats.org/drawingml/2006/picture">
+                        <pic:nvPicPr>
+                          <pic:cNvPr id="518695005" name="Graphic 518695005" descr="Tick with solid fill"/>
+                          <pic:cNvPicPr/>
+                        </pic:nvPicPr>
+                        <pic:blipFill>
+                          <a:blip r:embed="rId5">
+                            <a:extLst>
+                              <a:ext uri="{96DAC541-7B7A-43D3-8B79-37D633B846F1}">
+                                <asvg:svgBlip xmlns:asvg="http://schemas.microsoft.com/office/drawing/2016/SVG/main" r:embed="rId6"/>
+                              </a:ext>
+                            </a:extLst>
+                          </a:blip>
+                          <a:stretch>
+                            <a:fillRect/>
+                          </a:stretch>
+                        </pic:blipFill>
+                        <pic:spPr>
+                          <a:xfrm>
+                            <a:off x="0" y="0"/>
+                            <a:ext cx="307975" cy="307975"/>
+                          </a:xfrm>
+                          <a:prstGeom prst="rect">
+                            <a:avLst/>
+                          </a:prstGeom>
+                        </pic:spPr>
+                      </pic:pic>
+                    </a:graphicData>
+                  </a:graphic>
+                </wp:inline>
+              </w:drawing>
+            </w:r>
           </w:p>
         </w:tc>
         <w:tc>
@@ -3437,6 +3844,55 @@
                 <w:lang w:val="en-GB"/>
               </w:rPr>
             </w:pPr>
+            <w:r>
+              <w:rPr>
+                <w:rFonts w:ascii="Arial" w:hAnsi="Arial" w:cs="Arial"/>
+                <w:noProof/>
+                <w:sz w:val="20"/>
+                <w:lang w:val="en-GB"/>
+              </w:rPr>
+              <w:drawing>
+                <wp:inline distT="0" distB="0" distL="0" distR="0" wp14:anchorId="43806B6C" wp14:editId="11749544">
+                  <wp:extent cx="307975" cy="307975"/>
+                  <wp:effectExtent l="0" t="0" r="0" b="0"/>
+                  <wp:docPr id="1485329717" name="Graphic 2" descr="Tick with solid fill"/>
+                  <wp:cNvGraphicFramePr>
+                    <a:graphicFrameLocks xmlns:a="http://schemas.openxmlformats.org/drawingml/2006/main" noChangeAspect="1"/>
+                  </wp:cNvGraphicFramePr>
+                  <a:graphic xmlns:a="http://schemas.openxmlformats.org/drawingml/2006/main">
+                    <a:graphicData uri="http://schemas.openxmlformats.org/drawingml/2006/picture">
+                      <pic:pic xmlns:pic="http://schemas.openxmlformats.org/drawingml/2006/picture">
+                        <pic:nvPicPr>
+                          <pic:cNvPr id="1485329717" name="Graphic 1485329717" descr="Tick with solid fill"/>
+                          <pic:cNvPicPr/>
+                        </pic:nvPicPr>
+                        <pic:blipFill>
+                          <a:blip r:embed="rId5">
+                            <a:extLst>
+                              <a:ext uri="{96DAC541-7B7A-43D3-8B79-37D633B846F1}">
+                                <asvg:svgBlip xmlns:asvg="http://schemas.microsoft.com/office/drawing/2016/SVG/main" r:embed="rId6"/>
+                              </a:ext>
+                            </a:extLst>
+                          </a:blip>
+                          <a:stretch>
+                            <a:fillRect/>
+                          </a:stretch>
+                        </pic:blipFill>
+                        <pic:spPr>
+                          <a:xfrm>
+                            <a:off x="0" y="0"/>
+                            <a:ext cx="307975" cy="307975"/>
+                          </a:xfrm>
+                          <a:prstGeom prst="rect">
+                            <a:avLst/>
+                          </a:prstGeom>
+                        </pic:spPr>
+                      </pic:pic>
+                    </a:graphicData>
+                  </a:graphic>
+                </wp:inline>
+              </w:drawing>
+            </w:r>
           </w:p>
         </w:tc>
         <w:tc>
@@ -3512,6 +3968,7 @@
                 <w:sz w:val="20"/>
                 <w:lang w:val="en-GB"/>
               </w:rPr>
+              <w:lastRenderedPageBreak/>
               <w:t>Test Plan (Task 2) write up</w:t>
             </w:r>
           </w:p>
@@ -3536,6 +3993,55 @@
                 <w:lang w:val="en-GB"/>
               </w:rPr>
             </w:pPr>
+            <w:r>
+              <w:rPr>
+                <w:rFonts w:ascii="Arial" w:hAnsi="Arial" w:cs="Arial"/>
+                <w:noProof/>
+                <w:sz w:val="20"/>
+                <w:lang w:val="en-GB"/>
+              </w:rPr>
+              <w:drawing>
+                <wp:inline distT="0" distB="0" distL="0" distR="0" wp14:anchorId="42E36B49" wp14:editId="52E1518B">
+                  <wp:extent cx="307975" cy="307975"/>
+                  <wp:effectExtent l="0" t="0" r="0" b="0"/>
+                  <wp:docPr id="510455090" name="Graphic 3" descr="Tick with solid fill"/>
+                  <wp:cNvGraphicFramePr>
+                    <a:graphicFrameLocks xmlns:a="http://schemas.openxmlformats.org/drawingml/2006/main" noChangeAspect="1"/>
+                  </wp:cNvGraphicFramePr>
+                  <a:graphic xmlns:a="http://schemas.openxmlformats.org/drawingml/2006/main">
+                    <a:graphicData uri="http://schemas.openxmlformats.org/drawingml/2006/picture">
+                      <pic:pic xmlns:pic="http://schemas.openxmlformats.org/drawingml/2006/picture">
+                        <pic:nvPicPr>
+                          <pic:cNvPr id="510455090" name="Graphic 510455090" descr="Tick with solid fill"/>
+                          <pic:cNvPicPr/>
+                        </pic:nvPicPr>
+                        <pic:blipFill>
+                          <a:blip r:embed="rId5">
+                            <a:extLst>
+                              <a:ext uri="{96DAC541-7B7A-43D3-8B79-37D633B846F1}">
+                                <asvg:svgBlip xmlns:asvg="http://schemas.microsoft.com/office/drawing/2016/SVG/main" r:embed="rId6"/>
+                              </a:ext>
+                            </a:extLst>
+                          </a:blip>
+                          <a:stretch>
+                            <a:fillRect/>
+                          </a:stretch>
+                        </pic:blipFill>
+                        <pic:spPr>
+                          <a:xfrm>
+                            <a:off x="0" y="0"/>
+                            <a:ext cx="307975" cy="307975"/>
+                          </a:xfrm>
+                          <a:prstGeom prst="rect">
+                            <a:avLst/>
+                          </a:prstGeom>
+                        </pic:spPr>
+                      </pic:pic>
+                    </a:graphicData>
+                  </a:graphic>
+                </wp:inline>
+              </w:drawing>
+            </w:r>
           </w:p>
         </w:tc>
         <w:tc>
@@ -3602,6 +4108,55 @@
                 <w:lang w:val="en-GB"/>
               </w:rPr>
             </w:pPr>
+            <w:r>
+              <w:rPr>
+                <w:rFonts w:ascii="Arial" w:hAnsi="Arial" w:cs="Arial"/>
+                <w:noProof/>
+                <w:sz w:val="20"/>
+                <w:lang w:val="en-GB"/>
+              </w:rPr>
+              <w:drawing>
+                <wp:inline distT="0" distB="0" distL="0" distR="0" wp14:anchorId="5F9C194A" wp14:editId="6D9D49FA">
+                  <wp:extent cx="307975" cy="307975"/>
+                  <wp:effectExtent l="0" t="0" r="0" b="0"/>
+                  <wp:docPr id="738282204" name="Graphic 4" descr="Tick with solid fill"/>
+                  <wp:cNvGraphicFramePr>
+                    <a:graphicFrameLocks xmlns:a="http://schemas.openxmlformats.org/drawingml/2006/main" noChangeAspect="1"/>
+                  </wp:cNvGraphicFramePr>
+                  <a:graphic xmlns:a="http://schemas.openxmlformats.org/drawingml/2006/main">
+                    <a:graphicData uri="http://schemas.openxmlformats.org/drawingml/2006/picture">
+                      <pic:pic xmlns:pic="http://schemas.openxmlformats.org/drawingml/2006/picture">
+                        <pic:nvPicPr>
+                          <pic:cNvPr id="738282204" name="Graphic 738282204" descr="Tick with solid fill"/>
+                          <pic:cNvPicPr/>
+                        </pic:nvPicPr>
+                        <pic:blipFill>
+                          <a:blip r:embed="rId5">
+                            <a:extLst>
+                              <a:ext uri="{96DAC541-7B7A-43D3-8B79-37D633B846F1}">
+                                <asvg:svgBlip xmlns:asvg="http://schemas.microsoft.com/office/drawing/2016/SVG/main" r:embed="rId6"/>
+                              </a:ext>
+                            </a:extLst>
+                          </a:blip>
+                          <a:stretch>
+                            <a:fillRect/>
+                          </a:stretch>
+                        </pic:blipFill>
+                        <pic:spPr>
+                          <a:xfrm>
+                            <a:off x="0" y="0"/>
+                            <a:ext cx="307975" cy="307975"/>
+                          </a:xfrm>
+                          <a:prstGeom prst="rect">
+                            <a:avLst/>
+                          </a:prstGeom>
+                        </pic:spPr>
+                      </pic:pic>
+                    </a:graphicData>
+                  </a:graphic>
+                </wp:inline>
+              </w:drawing>
+            </w:r>
           </w:p>
         </w:tc>
         <w:tc>
@@ -3701,6 +4256,55 @@
                 <w:lang w:val="en-GB"/>
               </w:rPr>
             </w:pPr>
+            <w:r>
+              <w:rPr>
+                <w:rFonts w:ascii="Arial" w:hAnsi="Arial" w:cs="Arial"/>
+                <w:noProof/>
+                <w:sz w:val="20"/>
+                <w:lang w:val="en-GB"/>
+              </w:rPr>
+              <w:drawing>
+                <wp:inline distT="0" distB="0" distL="0" distR="0" wp14:anchorId="7C818989" wp14:editId="19A3BCE8">
+                  <wp:extent cx="307975" cy="307975"/>
+                  <wp:effectExtent l="0" t="0" r="0" b="0"/>
+                  <wp:docPr id="1451570623" name="Graphic 4" descr="Tick with solid fill"/>
+                  <wp:cNvGraphicFramePr>
+                    <a:graphicFrameLocks xmlns:a="http://schemas.openxmlformats.org/drawingml/2006/main" noChangeAspect="1"/>
+                  </wp:cNvGraphicFramePr>
+                  <a:graphic xmlns:a="http://schemas.openxmlformats.org/drawingml/2006/main">
+                    <a:graphicData uri="http://schemas.openxmlformats.org/drawingml/2006/picture">
+                      <pic:pic xmlns:pic="http://schemas.openxmlformats.org/drawingml/2006/picture">
+                        <pic:nvPicPr>
+                          <pic:cNvPr id="1451570623" name="Graphic 1451570623" descr="Tick with solid fill"/>
+                          <pic:cNvPicPr/>
+                        </pic:nvPicPr>
+                        <pic:blipFill>
+                          <a:blip r:embed="rId5">
+                            <a:extLst>
+                              <a:ext uri="{96DAC541-7B7A-43D3-8B79-37D633B846F1}">
+                                <asvg:svgBlip xmlns:asvg="http://schemas.microsoft.com/office/drawing/2016/SVG/main" r:embed="rId6"/>
+                              </a:ext>
+                            </a:extLst>
+                          </a:blip>
+                          <a:stretch>
+                            <a:fillRect/>
+                          </a:stretch>
+                        </pic:blipFill>
+                        <pic:spPr>
+                          <a:xfrm>
+                            <a:off x="0" y="0"/>
+                            <a:ext cx="307975" cy="307975"/>
+                          </a:xfrm>
+                          <a:prstGeom prst="rect">
+                            <a:avLst/>
+                          </a:prstGeom>
+                        </pic:spPr>
+                      </pic:pic>
+                    </a:graphicData>
+                  </a:graphic>
+                </wp:inline>
+              </w:drawing>
+            </w:r>
           </w:p>
         </w:tc>
         <w:tc>
@@ -3723,6 +4327,55 @@
                 <w:lang w:val="en-GB"/>
               </w:rPr>
             </w:pPr>
+            <w:r>
+              <w:rPr>
+                <w:rFonts w:ascii="Arial" w:hAnsi="Arial" w:cs="Arial"/>
+                <w:noProof/>
+                <w:sz w:val="20"/>
+                <w:lang w:val="en-GB"/>
+              </w:rPr>
+              <w:drawing>
+                <wp:inline distT="0" distB="0" distL="0" distR="0" wp14:anchorId="0F209F72" wp14:editId="2EAD1C2C">
+                  <wp:extent cx="307975" cy="307975"/>
+                  <wp:effectExtent l="0" t="0" r="0" b="0"/>
+                  <wp:docPr id="250982870" name="Graphic 5" descr="Tick with solid fill"/>
+                  <wp:cNvGraphicFramePr>
+                    <a:graphicFrameLocks xmlns:a="http://schemas.openxmlformats.org/drawingml/2006/main" noChangeAspect="1"/>
+                  </wp:cNvGraphicFramePr>
+                  <a:graphic xmlns:a="http://schemas.openxmlformats.org/drawingml/2006/main">
+                    <a:graphicData uri="http://schemas.openxmlformats.org/drawingml/2006/picture">
+                      <pic:pic xmlns:pic="http://schemas.openxmlformats.org/drawingml/2006/picture">
+                        <pic:nvPicPr>
+                          <pic:cNvPr id="250982870" name="Graphic 250982870" descr="Tick with solid fill"/>
+                          <pic:cNvPicPr/>
+                        </pic:nvPicPr>
+                        <pic:blipFill>
+                          <a:blip r:embed="rId5">
+                            <a:extLst>
+                              <a:ext uri="{96DAC541-7B7A-43D3-8B79-37D633B846F1}">
+                                <asvg:svgBlip xmlns:asvg="http://schemas.microsoft.com/office/drawing/2016/SVG/main" r:embed="rId6"/>
+                              </a:ext>
+                            </a:extLst>
+                          </a:blip>
+                          <a:stretch>
+                            <a:fillRect/>
+                          </a:stretch>
+                        </pic:blipFill>
+                        <pic:spPr>
+                          <a:xfrm>
+                            <a:off x="0" y="0"/>
+                            <a:ext cx="307975" cy="307975"/>
+                          </a:xfrm>
+                          <a:prstGeom prst="rect">
+                            <a:avLst/>
+                          </a:prstGeom>
+                        </pic:spPr>
+                      </pic:pic>
+                    </a:graphicData>
+                  </a:graphic>
+                </wp:inline>
+              </w:drawing>
+            </w:r>
           </w:p>
         </w:tc>
         <w:tc>
@@ -3745,6 +4398,55 @@
                 <w:lang w:val="en-GB"/>
               </w:rPr>
             </w:pPr>
+            <w:r>
+              <w:rPr>
+                <w:rFonts w:ascii="Arial" w:hAnsi="Arial" w:cs="Arial"/>
+                <w:noProof/>
+                <w:sz w:val="20"/>
+                <w:lang w:val="en-GB"/>
+              </w:rPr>
+              <w:drawing>
+                <wp:inline distT="0" distB="0" distL="0" distR="0" wp14:anchorId="5A2E7542" wp14:editId="7C40912D">
+                  <wp:extent cx="307975" cy="307975"/>
+                  <wp:effectExtent l="0" t="0" r="0" b="0"/>
+                  <wp:docPr id="1060857579" name="Graphic 6" descr="Tick with solid fill"/>
+                  <wp:cNvGraphicFramePr>
+                    <a:graphicFrameLocks xmlns:a="http://schemas.openxmlformats.org/drawingml/2006/main" noChangeAspect="1"/>
+                  </wp:cNvGraphicFramePr>
+                  <a:graphic xmlns:a="http://schemas.openxmlformats.org/drawingml/2006/main">
+                    <a:graphicData uri="http://schemas.openxmlformats.org/drawingml/2006/picture">
+                      <pic:pic xmlns:pic="http://schemas.openxmlformats.org/drawingml/2006/picture">
+                        <pic:nvPicPr>
+                          <pic:cNvPr id="1060857579" name="Graphic 1060857579" descr="Tick with solid fill"/>
+                          <pic:cNvPicPr/>
+                        </pic:nvPicPr>
+                        <pic:blipFill>
+                          <a:blip r:embed="rId5">
+                            <a:extLst>
+                              <a:ext uri="{96DAC541-7B7A-43D3-8B79-37D633B846F1}">
+                                <asvg:svgBlip xmlns:asvg="http://schemas.microsoft.com/office/drawing/2016/SVG/main" r:embed="rId6"/>
+                              </a:ext>
+                            </a:extLst>
+                          </a:blip>
+                          <a:stretch>
+                            <a:fillRect/>
+                          </a:stretch>
+                        </pic:blipFill>
+                        <pic:spPr>
+                          <a:xfrm>
+                            <a:off x="0" y="0"/>
+                            <a:ext cx="307975" cy="307975"/>
+                          </a:xfrm>
+                          <a:prstGeom prst="rect">
+                            <a:avLst/>
+                          </a:prstGeom>
+                        </pic:spPr>
+                      </pic:pic>
+                    </a:graphicData>
+                  </a:graphic>
+                </wp:inline>
+              </w:drawing>
+            </w:r>
           </w:p>
         </w:tc>
         <w:tc>
@@ -3767,6 +4469,55 @@
                 <w:lang w:val="en-GB"/>
               </w:rPr>
             </w:pPr>
+            <w:r>
+              <w:rPr>
+                <w:rFonts w:ascii="Arial" w:hAnsi="Arial" w:cs="Arial"/>
+                <w:noProof/>
+                <w:sz w:val="20"/>
+                <w:lang w:val="en-GB"/>
+              </w:rPr>
+              <w:drawing>
+                <wp:inline distT="0" distB="0" distL="0" distR="0" wp14:anchorId="651D353A" wp14:editId="4CD02839">
+                  <wp:extent cx="307975" cy="307975"/>
+                  <wp:effectExtent l="0" t="0" r="0" b="0"/>
+                  <wp:docPr id="1022607024" name="Graphic 6" descr="Tick with solid fill"/>
+                  <wp:cNvGraphicFramePr>
+                    <a:graphicFrameLocks xmlns:a="http://schemas.openxmlformats.org/drawingml/2006/main" noChangeAspect="1"/>
+                  </wp:cNvGraphicFramePr>
+                  <a:graphic xmlns:a="http://schemas.openxmlformats.org/drawingml/2006/main">
+                    <a:graphicData uri="http://schemas.openxmlformats.org/drawingml/2006/picture">
+                      <pic:pic xmlns:pic="http://schemas.openxmlformats.org/drawingml/2006/picture">
+                        <pic:nvPicPr>
+                          <pic:cNvPr id="1022607024" name="Graphic 1022607024" descr="Tick with solid fill"/>
+                          <pic:cNvPicPr/>
+                        </pic:nvPicPr>
+                        <pic:blipFill>
+                          <a:blip r:embed="rId5">
+                            <a:extLst>
+                              <a:ext uri="{96DAC541-7B7A-43D3-8B79-37D633B846F1}">
+                                <asvg:svgBlip xmlns:asvg="http://schemas.microsoft.com/office/drawing/2016/SVG/main" r:embed="rId6"/>
+                              </a:ext>
+                            </a:extLst>
+                          </a:blip>
+                          <a:stretch>
+                            <a:fillRect/>
+                          </a:stretch>
+                        </pic:blipFill>
+                        <pic:spPr>
+                          <a:xfrm>
+                            <a:off x="0" y="0"/>
+                            <a:ext cx="307975" cy="307975"/>
+                          </a:xfrm>
+                          <a:prstGeom prst="rect">
+                            <a:avLst/>
+                          </a:prstGeom>
+                        </pic:spPr>
+                      </pic:pic>
+                    </a:graphicData>
+                  </a:graphic>
+                </wp:inline>
+              </w:drawing>
+            </w:r>
           </w:p>
         </w:tc>
         <w:tc>
@@ -3874,6 +4625,55 @@
                 <w:lang w:val="en-GB"/>
               </w:rPr>
             </w:pPr>
+            <w:r>
+              <w:rPr>
+                <w:rFonts w:ascii="Arial" w:hAnsi="Arial" w:cs="Arial"/>
+                <w:noProof/>
+                <w:sz w:val="20"/>
+                <w:lang w:val="en-GB"/>
+              </w:rPr>
+              <w:drawing>
+                <wp:inline distT="0" distB="0" distL="0" distR="0" wp14:anchorId="682BD3B2" wp14:editId="012055B3">
+                  <wp:extent cx="307975" cy="307975"/>
+                  <wp:effectExtent l="0" t="0" r="0" b="0"/>
+                  <wp:docPr id="466995898" name="Graphic 7" descr="Tick with solid fill"/>
+                  <wp:cNvGraphicFramePr>
+                    <a:graphicFrameLocks xmlns:a="http://schemas.openxmlformats.org/drawingml/2006/main" noChangeAspect="1"/>
+                  </wp:cNvGraphicFramePr>
+                  <a:graphic xmlns:a="http://schemas.openxmlformats.org/drawingml/2006/main">
+                    <a:graphicData uri="http://schemas.openxmlformats.org/drawingml/2006/picture">
+                      <pic:pic xmlns:pic="http://schemas.openxmlformats.org/drawingml/2006/picture">
+                        <pic:nvPicPr>
+                          <pic:cNvPr id="466995898" name="Graphic 466995898" descr="Tick with solid fill"/>
+                          <pic:cNvPicPr/>
+                        </pic:nvPicPr>
+                        <pic:blipFill>
+                          <a:blip r:embed="rId5">
+                            <a:extLst>
+                              <a:ext uri="{96DAC541-7B7A-43D3-8B79-37D633B846F1}">
+                                <asvg:svgBlip xmlns:asvg="http://schemas.microsoft.com/office/drawing/2016/SVG/main" r:embed="rId6"/>
+                              </a:ext>
+                            </a:extLst>
+                          </a:blip>
+                          <a:stretch>
+                            <a:fillRect/>
+                          </a:stretch>
+                        </pic:blipFill>
+                        <pic:spPr>
+                          <a:xfrm>
+                            <a:off x="0" y="0"/>
+                            <a:ext cx="307975" cy="307975"/>
+                          </a:xfrm>
+                          <a:prstGeom prst="rect">
+                            <a:avLst/>
+                          </a:prstGeom>
+                        </pic:spPr>
+                      </pic:pic>
+                    </a:graphicData>
+                  </a:graphic>
+                </wp:inline>
+              </w:drawing>
+            </w:r>
           </w:p>
         </w:tc>
         <w:tc>
@@ -3896,6 +4696,55 @@
                 <w:lang w:val="en-GB"/>
               </w:rPr>
             </w:pPr>
+            <w:r>
+              <w:rPr>
+                <w:rFonts w:ascii="Arial" w:hAnsi="Arial" w:cs="Arial"/>
+                <w:noProof/>
+                <w:sz w:val="20"/>
+                <w:lang w:val="en-GB"/>
+              </w:rPr>
+              <w:drawing>
+                <wp:inline distT="0" distB="0" distL="0" distR="0" wp14:anchorId="765D5C0B" wp14:editId="19196BCE">
+                  <wp:extent cx="307975" cy="307975"/>
+                  <wp:effectExtent l="0" t="0" r="0" b="0"/>
+                  <wp:docPr id="981539343" name="Graphic 5" descr="Tick with solid fill"/>
+                  <wp:cNvGraphicFramePr>
+                    <a:graphicFrameLocks xmlns:a="http://schemas.openxmlformats.org/drawingml/2006/main" noChangeAspect="1"/>
+                  </wp:cNvGraphicFramePr>
+                  <a:graphic xmlns:a="http://schemas.openxmlformats.org/drawingml/2006/main">
+                    <a:graphicData uri="http://schemas.openxmlformats.org/drawingml/2006/picture">
+                      <pic:pic xmlns:pic="http://schemas.openxmlformats.org/drawingml/2006/picture">
+                        <pic:nvPicPr>
+                          <pic:cNvPr id="981539343" name="Graphic 981539343" descr="Tick with solid fill"/>
+                          <pic:cNvPicPr/>
+                        </pic:nvPicPr>
+                        <pic:blipFill>
+                          <a:blip r:embed="rId5">
+                            <a:extLst>
+                              <a:ext uri="{96DAC541-7B7A-43D3-8B79-37D633B846F1}">
+                                <asvg:svgBlip xmlns:asvg="http://schemas.microsoft.com/office/drawing/2016/SVG/main" r:embed="rId6"/>
+                              </a:ext>
+                            </a:extLst>
+                          </a:blip>
+                          <a:stretch>
+                            <a:fillRect/>
+                          </a:stretch>
+                        </pic:blipFill>
+                        <pic:spPr>
+                          <a:xfrm>
+                            <a:off x="0" y="0"/>
+                            <a:ext cx="307975" cy="307975"/>
+                          </a:xfrm>
+                          <a:prstGeom prst="rect">
+                            <a:avLst/>
+                          </a:prstGeom>
+                        </pic:spPr>
+                      </pic:pic>
+                    </a:graphicData>
+                  </a:graphic>
+                </wp:inline>
+              </w:drawing>
+            </w:r>
           </w:p>
         </w:tc>
         <w:tc>
@@ -3918,6 +4767,55 @@
                 <w:lang w:val="en-GB"/>
               </w:rPr>
             </w:pPr>
+            <w:r>
+              <w:rPr>
+                <w:rFonts w:ascii="Arial" w:hAnsi="Arial" w:cs="Arial"/>
+                <w:noProof/>
+                <w:sz w:val="20"/>
+                <w:lang w:val="en-GB"/>
+              </w:rPr>
+              <w:drawing>
+                <wp:inline distT="0" distB="0" distL="0" distR="0" wp14:anchorId="3FD814FF" wp14:editId="4F691065">
+                  <wp:extent cx="307975" cy="307975"/>
+                  <wp:effectExtent l="0" t="0" r="0" b="0"/>
+                  <wp:docPr id="809345551" name="Graphic 8" descr="Tick with solid fill"/>
+                  <wp:cNvGraphicFramePr>
+                    <a:graphicFrameLocks xmlns:a="http://schemas.openxmlformats.org/drawingml/2006/main" noChangeAspect="1"/>
+                  </wp:cNvGraphicFramePr>
+                  <a:graphic xmlns:a="http://schemas.openxmlformats.org/drawingml/2006/main">
+                    <a:graphicData uri="http://schemas.openxmlformats.org/drawingml/2006/picture">
+                      <pic:pic xmlns:pic="http://schemas.openxmlformats.org/drawingml/2006/picture">
+                        <pic:nvPicPr>
+                          <pic:cNvPr id="809345551" name="Graphic 809345551" descr="Tick with solid fill"/>
+                          <pic:cNvPicPr/>
+                        </pic:nvPicPr>
+                        <pic:blipFill>
+                          <a:blip r:embed="rId5">
+                            <a:extLst>
+                              <a:ext uri="{96DAC541-7B7A-43D3-8B79-37D633B846F1}">
+                                <asvg:svgBlip xmlns:asvg="http://schemas.microsoft.com/office/drawing/2016/SVG/main" r:embed="rId6"/>
+                              </a:ext>
+                            </a:extLst>
+                          </a:blip>
+                          <a:stretch>
+                            <a:fillRect/>
+                          </a:stretch>
+                        </pic:blipFill>
+                        <pic:spPr>
+                          <a:xfrm>
+                            <a:off x="0" y="0"/>
+                            <a:ext cx="307975" cy="307975"/>
+                          </a:xfrm>
+                          <a:prstGeom prst="rect">
+                            <a:avLst/>
+                          </a:prstGeom>
+                        </pic:spPr>
+                      </pic:pic>
+                    </a:graphicData>
+                  </a:graphic>
+                </wp:inline>
+              </w:drawing>
+            </w:r>
           </w:p>
         </w:tc>
         <w:tc>
@@ -3940,6 +4838,55 @@
                 <w:lang w:val="en-GB"/>
               </w:rPr>
             </w:pPr>
+            <w:r>
+              <w:rPr>
+                <w:rFonts w:ascii="Arial" w:hAnsi="Arial" w:cs="Arial"/>
+                <w:noProof/>
+                <w:sz w:val="20"/>
+                <w:lang w:val="en-GB"/>
+              </w:rPr>
+              <w:drawing>
+                <wp:inline distT="0" distB="0" distL="0" distR="0" wp14:anchorId="0347E8AC" wp14:editId="0C8551F2">
+                  <wp:extent cx="307975" cy="307975"/>
+                  <wp:effectExtent l="0" t="0" r="0" b="0"/>
+                  <wp:docPr id="1685107410" name="Graphic 9" descr="Tick with solid fill"/>
+                  <wp:cNvGraphicFramePr>
+                    <a:graphicFrameLocks xmlns:a="http://schemas.openxmlformats.org/drawingml/2006/main" noChangeAspect="1"/>
+                  </wp:cNvGraphicFramePr>
+                  <a:graphic xmlns:a="http://schemas.openxmlformats.org/drawingml/2006/main">
+                    <a:graphicData uri="http://schemas.openxmlformats.org/drawingml/2006/picture">
+                      <pic:pic xmlns:pic="http://schemas.openxmlformats.org/drawingml/2006/picture">
+                        <pic:nvPicPr>
+                          <pic:cNvPr id="1685107410" name="Graphic 1685107410" descr="Tick with solid fill"/>
+                          <pic:cNvPicPr/>
+                        </pic:nvPicPr>
+                        <pic:blipFill>
+                          <a:blip r:embed="rId5">
+                            <a:extLst>
+                              <a:ext uri="{96DAC541-7B7A-43D3-8B79-37D633B846F1}">
+                                <asvg:svgBlip xmlns:asvg="http://schemas.microsoft.com/office/drawing/2016/SVG/main" r:embed="rId6"/>
+                              </a:ext>
+                            </a:extLst>
+                          </a:blip>
+                          <a:stretch>
+                            <a:fillRect/>
+                          </a:stretch>
+                        </pic:blipFill>
+                        <pic:spPr>
+                          <a:xfrm>
+                            <a:off x="0" y="0"/>
+                            <a:ext cx="307975" cy="307975"/>
+                          </a:xfrm>
+                          <a:prstGeom prst="rect">
+                            <a:avLst/>
+                          </a:prstGeom>
+                        </pic:spPr>
+                      </pic:pic>
+                    </a:graphicData>
+                  </a:graphic>
+                </wp:inline>
+              </w:drawing>
+            </w:r>
           </w:p>
         </w:tc>
         <w:tc>
@@ -3970,6 +4917,1443 @@
             <w:tcW w:w="793" w:type="dxa"/>
             <w:tcBorders>
               <w:top w:val="nil"/>
+              <w:left w:val="single" w:sz="18" w:space="0" w:color="800000"/>
+              <w:bottom w:val="nil"/>
+              <w:right w:val="nil"/>
+            </w:tcBorders>
+          </w:tcPr>
+          <w:p>
+            <w:pPr>
+              <w:rPr>
+                <w:rFonts w:ascii="Arial" w:hAnsi="Arial" w:cs="Arial"/>
+                <w:sz w:val="20"/>
+                <w:lang w:val="en-GB"/>
+              </w:rPr>
+            </w:pPr>
+          </w:p>
+        </w:tc>
+      </w:tr>
+      <w:tr>
+        <w:trPr>
+          <w:trHeight w:val="462"/>
+        </w:trPr>
+        <w:tc>
+          <w:tcPr>
+            <w:tcW w:w="4673" w:type="dxa"/>
+            <w:tcBorders>
+              <w:top w:val="single" w:sz="4" w:space="0" w:color="800000"/>
+              <w:bottom w:val="single" w:sz="4" w:space="0" w:color="auto"/>
+              <w:right w:val="single" w:sz="4" w:space="0" w:color="800000"/>
+            </w:tcBorders>
+            <w:shd w:val="clear" w:color="auto" w:fill="C6D9F1" w:themeFill="text2" w:themeFillTint="33"/>
+            <w:vAlign w:val="center"/>
+          </w:tcPr>
+          <w:p>
+            <w:pPr>
+              <w:rPr>
+                <w:rFonts w:ascii="Arial" w:hAnsi="Arial" w:cs="Arial"/>
+                <w:sz w:val="20"/>
+                <w:lang w:val="en-GB"/>
+              </w:rPr>
+            </w:pPr>
+            <w:r>
+              <w:rPr>
+                <w:rFonts w:ascii="Arial" w:hAnsi="Arial" w:cs="Arial"/>
+                <w:sz w:val="20"/>
+                <w:lang w:val="en-GB"/>
+              </w:rPr>
+              <w:t>Back-End Classes</w:t>
+            </w:r>
+          </w:p>
+        </w:tc>
+        <w:tc>
+          <w:tcPr>
+            <w:tcW w:w="701" w:type="dxa"/>
+            <w:tcBorders>
+              <w:top w:val="single" w:sz="4" w:space="0" w:color="800000"/>
+              <w:left w:val="single" w:sz="4" w:space="0" w:color="800000"/>
+              <w:bottom w:val="single" w:sz="4" w:space="0" w:color="auto"/>
+              <w:right w:val="single" w:sz="4" w:space="0" w:color="800000"/>
+            </w:tcBorders>
+            <w:vAlign w:val="center"/>
+          </w:tcPr>
+          <w:p>
+            <w:pPr>
+              <w:jc w:val="center"/>
+              <w:rPr>
+                <w:rFonts w:ascii="Arial" w:hAnsi="Arial" w:cs="Arial"/>
+                <w:sz w:val="20"/>
+                <w:lang w:val="en-GB"/>
+              </w:rPr>
+            </w:pPr>
+          </w:p>
+        </w:tc>
+        <w:tc>
+          <w:tcPr>
+            <w:tcW w:w="701" w:type="dxa"/>
+            <w:tcBorders>
+              <w:top w:val="single" w:sz="4" w:space="0" w:color="800000"/>
+              <w:left w:val="single" w:sz="4" w:space="0" w:color="800000"/>
+              <w:bottom w:val="single" w:sz="4" w:space="0" w:color="auto"/>
+              <w:right w:val="single" w:sz="4" w:space="0" w:color="800000"/>
+            </w:tcBorders>
+            <w:vAlign w:val="center"/>
+          </w:tcPr>
+          <w:p>
+            <w:pPr>
+              <w:jc w:val="center"/>
+              <w:rPr>
+                <w:rFonts w:ascii="Arial" w:hAnsi="Arial" w:cs="Arial"/>
+                <w:sz w:val="20"/>
+                <w:lang w:val="en-GB"/>
+              </w:rPr>
+            </w:pPr>
+            <w:r>
+              <w:rPr>
+                <w:rFonts w:ascii="Arial" w:hAnsi="Arial" w:cs="Arial"/>
+                <w:noProof/>
+                <w:sz w:val="20"/>
+                <w:lang w:val="en-GB"/>
+              </w:rPr>
+              <w:drawing>
+                <wp:inline distT="0" distB="0" distL="0" distR="0" wp14:anchorId="1F83A485" wp14:editId="791BD91B">
+                  <wp:extent cx="307975" cy="307975"/>
+                  <wp:effectExtent l="0" t="0" r="0" b="0"/>
+                  <wp:docPr id="2139179250" name="Graphic 12" descr="Tick with solid fill"/>
+                  <wp:cNvGraphicFramePr>
+                    <a:graphicFrameLocks xmlns:a="http://schemas.openxmlformats.org/drawingml/2006/main" noChangeAspect="1"/>
+                  </wp:cNvGraphicFramePr>
+                  <a:graphic xmlns:a="http://schemas.openxmlformats.org/drawingml/2006/main">
+                    <a:graphicData uri="http://schemas.openxmlformats.org/drawingml/2006/picture">
+                      <pic:pic xmlns:pic="http://schemas.openxmlformats.org/drawingml/2006/picture">
+                        <pic:nvPicPr>
+                          <pic:cNvPr id="2139179250" name="Graphic 2139179250" descr="Tick with solid fill"/>
+                          <pic:cNvPicPr/>
+                        </pic:nvPicPr>
+                        <pic:blipFill>
+                          <a:blip r:embed="rId5">
+                            <a:extLst>
+                              <a:ext uri="{96DAC541-7B7A-43D3-8B79-37D633B846F1}">
+                                <asvg:svgBlip xmlns:asvg="http://schemas.microsoft.com/office/drawing/2016/SVG/main" r:embed="rId6"/>
+                              </a:ext>
+                            </a:extLst>
+                          </a:blip>
+                          <a:stretch>
+                            <a:fillRect/>
+                          </a:stretch>
+                        </pic:blipFill>
+                        <pic:spPr>
+                          <a:xfrm>
+                            <a:off x="0" y="0"/>
+                            <a:ext cx="307975" cy="307975"/>
+                          </a:xfrm>
+                          <a:prstGeom prst="rect">
+                            <a:avLst/>
+                          </a:prstGeom>
+                        </pic:spPr>
+                      </pic:pic>
+                    </a:graphicData>
+                  </a:graphic>
+                </wp:inline>
+              </w:drawing>
+            </w:r>
+          </w:p>
+        </w:tc>
+        <w:tc>
+          <w:tcPr>
+            <w:tcW w:w="701" w:type="dxa"/>
+            <w:tcBorders>
+              <w:top w:val="single" w:sz="4" w:space="0" w:color="800000"/>
+              <w:left w:val="single" w:sz="4" w:space="0" w:color="800000"/>
+              <w:bottom w:val="single" w:sz="4" w:space="0" w:color="auto"/>
+              <w:right w:val="single" w:sz="4" w:space="0" w:color="800000"/>
+            </w:tcBorders>
+            <w:vAlign w:val="center"/>
+          </w:tcPr>
+          <w:p>
+            <w:pPr>
+              <w:jc w:val="center"/>
+              <w:rPr>
+                <w:rFonts w:ascii="Arial" w:hAnsi="Arial" w:cs="Arial"/>
+                <w:sz w:val="20"/>
+                <w:lang w:val="en-GB"/>
+              </w:rPr>
+            </w:pPr>
+            <w:r>
+              <w:rPr>
+                <w:rFonts w:ascii="Arial" w:hAnsi="Arial" w:cs="Arial"/>
+                <w:noProof/>
+                <w:sz w:val="20"/>
+                <w:lang w:val="en-GB"/>
+              </w:rPr>
+              <w:drawing>
+                <wp:inline distT="0" distB="0" distL="0" distR="0" wp14:anchorId="22ADFAF4" wp14:editId="6C28BEE8">
+                  <wp:extent cx="307975" cy="307975"/>
+                  <wp:effectExtent l="0" t="0" r="0" b="0"/>
+                  <wp:docPr id="2141222753" name="Graphic 24" descr="Tick with solid fill"/>
+                  <wp:cNvGraphicFramePr>
+                    <a:graphicFrameLocks xmlns:a="http://schemas.openxmlformats.org/drawingml/2006/main" noChangeAspect="1"/>
+                  </wp:cNvGraphicFramePr>
+                  <a:graphic xmlns:a="http://schemas.openxmlformats.org/drawingml/2006/main">
+                    <a:graphicData uri="http://schemas.openxmlformats.org/drawingml/2006/picture">
+                      <pic:pic xmlns:pic="http://schemas.openxmlformats.org/drawingml/2006/picture">
+                        <pic:nvPicPr>
+                          <pic:cNvPr id="2141222753" name="Graphic 2141222753" descr="Tick with solid fill"/>
+                          <pic:cNvPicPr/>
+                        </pic:nvPicPr>
+                        <pic:blipFill>
+                          <a:blip r:embed="rId5">
+                            <a:extLst>
+                              <a:ext uri="{96DAC541-7B7A-43D3-8B79-37D633B846F1}">
+                                <asvg:svgBlip xmlns:asvg="http://schemas.microsoft.com/office/drawing/2016/SVG/main" r:embed="rId6"/>
+                              </a:ext>
+                            </a:extLst>
+                          </a:blip>
+                          <a:stretch>
+                            <a:fillRect/>
+                          </a:stretch>
+                        </pic:blipFill>
+                        <pic:spPr>
+                          <a:xfrm>
+                            <a:off x="0" y="0"/>
+                            <a:ext cx="307975" cy="307975"/>
+                          </a:xfrm>
+                          <a:prstGeom prst="rect">
+                            <a:avLst/>
+                          </a:prstGeom>
+                        </pic:spPr>
+                      </pic:pic>
+                    </a:graphicData>
+                  </a:graphic>
+                </wp:inline>
+              </w:drawing>
+            </w:r>
+          </w:p>
+        </w:tc>
+        <w:tc>
+          <w:tcPr>
+            <w:tcW w:w="701" w:type="dxa"/>
+            <w:tcBorders>
+              <w:top w:val="single" w:sz="4" w:space="0" w:color="800000"/>
+              <w:left w:val="single" w:sz="4" w:space="0" w:color="800000"/>
+              <w:bottom w:val="single" w:sz="4" w:space="0" w:color="auto"/>
+              <w:right w:val="single" w:sz="4" w:space="0" w:color="800000"/>
+            </w:tcBorders>
+            <w:vAlign w:val="center"/>
+          </w:tcPr>
+          <w:p>
+            <w:pPr>
+              <w:jc w:val="center"/>
+              <w:rPr>
+                <w:rFonts w:ascii="Arial" w:hAnsi="Arial" w:cs="Arial"/>
+                <w:sz w:val="20"/>
+                <w:lang w:val="en-GB"/>
+              </w:rPr>
+            </w:pPr>
+          </w:p>
+        </w:tc>
+        <w:tc>
+          <w:tcPr>
+            <w:tcW w:w="701" w:type="dxa"/>
+            <w:tcBorders>
+              <w:top w:val="single" w:sz="4" w:space="0" w:color="800000"/>
+              <w:left w:val="single" w:sz="4" w:space="0" w:color="800000"/>
+              <w:bottom w:val="single" w:sz="4" w:space="0" w:color="auto"/>
+              <w:right w:val="single" w:sz="18" w:space="0" w:color="800000"/>
+            </w:tcBorders>
+            <w:shd w:val="clear" w:color="auto" w:fill="BFBFBF" w:themeFill="background1" w:themeFillShade="BF"/>
+            <w:vAlign w:val="center"/>
+          </w:tcPr>
+          <w:p>
+            <w:pPr>
+              <w:jc w:val="center"/>
+              <w:rPr>
+                <w:rFonts w:ascii="Arial" w:hAnsi="Arial" w:cs="Arial"/>
+                <w:sz w:val="20"/>
+                <w:lang w:val="en-GB"/>
+              </w:rPr>
+            </w:pPr>
+          </w:p>
+        </w:tc>
+        <w:tc>
+          <w:tcPr>
+            <w:tcW w:w="793" w:type="dxa"/>
+            <w:vMerge w:val="restart"/>
+            <w:tcBorders>
+              <w:top w:val="nil"/>
+              <w:left w:val="single" w:sz="18" w:space="0" w:color="800000"/>
+              <w:right w:val="nil"/>
+            </w:tcBorders>
+          </w:tcPr>
+          <w:p>
+            <w:pPr>
+              <w:rPr>
+                <w:rFonts w:ascii="Arial" w:hAnsi="Arial" w:cs="Arial"/>
+                <w:sz w:val="20"/>
+                <w:lang w:val="en-GB"/>
+              </w:rPr>
+            </w:pPr>
+          </w:p>
+        </w:tc>
+      </w:tr>
+      <w:tr>
+        <w:trPr>
+          <w:trHeight w:val="400"/>
+        </w:trPr>
+        <w:tc>
+          <w:tcPr>
+            <w:tcW w:w="4673" w:type="dxa"/>
+            <w:tcBorders>
+              <w:top w:val="single" w:sz="4" w:space="0" w:color="auto"/>
+              <w:bottom w:val="single" w:sz="4" w:space="0" w:color="auto"/>
+              <w:right w:val="single" w:sz="4" w:space="0" w:color="800000"/>
+            </w:tcBorders>
+            <w:shd w:val="clear" w:color="auto" w:fill="C6D9F1" w:themeFill="text2" w:themeFillTint="33"/>
+            <w:vAlign w:val="center"/>
+          </w:tcPr>
+          <w:p>
+            <w:pPr>
+              <w:rPr>
+                <w:rFonts w:ascii="Arial" w:hAnsi="Arial" w:cs="Arial"/>
+                <w:sz w:val="20"/>
+                <w:lang w:val="en-GB"/>
+              </w:rPr>
+            </w:pPr>
+            <w:proofErr w:type="spellStart"/>
+            <w:r>
+              <w:rPr>
+                <w:rFonts w:ascii="Arial" w:hAnsi="Arial" w:cs="Arial"/>
+                <w:sz w:val="20"/>
+                <w:lang w:val="en-GB"/>
+              </w:rPr>
+              <w:t>SeaBattles</w:t>
+            </w:r>
+            <w:proofErr w:type="spellEnd"/>
+            <w:r>
+              <w:rPr>
+                <w:rFonts w:ascii="Arial" w:hAnsi="Arial" w:cs="Arial"/>
+                <w:sz w:val="20"/>
+                <w:lang w:val="en-GB"/>
+              </w:rPr>
+              <w:t xml:space="preserve"> methods implementation</w:t>
+            </w:r>
+          </w:p>
+        </w:tc>
+        <w:tc>
+          <w:tcPr>
+            <w:tcW w:w="701" w:type="dxa"/>
+            <w:tcBorders>
+              <w:top w:val="single" w:sz="4" w:space="0" w:color="auto"/>
+              <w:left w:val="single" w:sz="4" w:space="0" w:color="800000"/>
+              <w:bottom w:val="single" w:sz="4" w:space="0" w:color="auto"/>
+              <w:right w:val="single" w:sz="4" w:space="0" w:color="800000"/>
+            </w:tcBorders>
+            <w:vAlign w:val="center"/>
+          </w:tcPr>
+          <w:p>
+            <w:pPr>
+              <w:jc w:val="center"/>
+              <w:rPr>
+                <w:rFonts w:ascii="Arial" w:hAnsi="Arial" w:cs="Arial"/>
+                <w:sz w:val="20"/>
+                <w:lang w:val="en-GB"/>
+              </w:rPr>
+            </w:pPr>
+            <w:r>
+              <w:rPr>
+                <w:rFonts w:ascii="Arial" w:hAnsi="Arial" w:cs="Arial"/>
+                <w:noProof/>
+                <w:sz w:val="20"/>
+                <w:lang w:val="en-GB"/>
+              </w:rPr>
+              <w:drawing>
+                <wp:inline distT="0" distB="0" distL="0" distR="0" wp14:anchorId="44289C9B" wp14:editId="68211F19">
+                  <wp:extent cx="307975" cy="307975"/>
+                  <wp:effectExtent l="0" t="0" r="0" b="0"/>
+                  <wp:docPr id="2093264668" name="Graphic 13" descr="Tick with solid fill"/>
+                  <wp:cNvGraphicFramePr>
+                    <a:graphicFrameLocks xmlns:a="http://schemas.openxmlformats.org/drawingml/2006/main" noChangeAspect="1"/>
+                  </wp:cNvGraphicFramePr>
+                  <a:graphic xmlns:a="http://schemas.openxmlformats.org/drawingml/2006/main">
+                    <a:graphicData uri="http://schemas.openxmlformats.org/drawingml/2006/picture">
+                      <pic:pic xmlns:pic="http://schemas.openxmlformats.org/drawingml/2006/picture">
+                        <pic:nvPicPr>
+                          <pic:cNvPr id="2093264668" name="Graphic 2093264668" descr="Tick with solid fill"/>
+                          <pic:cNvPicPr/>
+                        </pic:nvPicPr>
+                        <pic:blipFill>
+                          <a:blip r:embed="rId5">
+                            <a:extLst>
+                              <a:ext uri="{96DAC541-7B7A-43D3-8B79-37D633B846F1}">
+                                <asvg:svgBlip xmlns:asvg="http://schemas.microsoft.com/office/drawing/2016/SVG/main" r:embed="rId6"/>
+                              </a:ext>
+                            </a:extLst>
+                          </a:blip>
+                          <a:stretch>
+                            <a:fillRect/>
+                          </a:stretch>
+                        </pic:blipFill>
+                        <pic:spPr>
+                          <a:xfrm>
+                            <a:off x="0" y="0"/>
+                            <a:ext cx="307975" cy="307975"/>
+                          </a:xfrm>
+                          <a:prstGeom prst="rect">
+                            <a:avLst/>
+                          </a:prstGeom>
+                        </pic:spPr>
+                      </pic:pic>
+                    </a:graphicData>
+                  </a:graphic>
+                </wp:inline>
+              </w:drawing>
+            </w:r>
+          </w:p>
+        </w:tc>
+        <w:tc>
+          <w:tcPr>
+            <w:tcW w:w="701" w:type="dxa"/>
+            <w:tcBorders>
+              <w:top w:val="single" w:sz="4" w:space="0" w:color="auto"/>
+              <w:left w:val="single" w:sz="4" w:space="0" w:color="800000"/>
+              <w:bottom w:val="single" w:sz="4" w:space="0" w:color="auto"/>
+              <w:right w:val="single" w:sz="4" w:space="0" w:color="800000"/>
+            </w:tcBorders>
+            <w:vAlign w:val="center"/>
+          </w:tcPr>
+          <w:p>
+            <w:pPr>
+              <w:jc w:val="center"/>
+              <w:rPr>
+                <w:rFonts w:ascii="Arial" w:hAnsi="Arial" w:cs="Arial"/>
+                <w:sz w:val="20"/>
+                <w:lang w:val="en-GB"/>
+              </w:rPr>
+            </w:pPr>
+            <w:r>
+              <w:rPr>
+                <w:rFonts w:ascii="Arial" w:hAnsi="Arial" w:cs="Arial"/>
+                <w:noProof/>
+                <w:sz w:val="20"/>
+                <w:lang w:val="en-GB"/>
+              </w:rPr>
+              <w:drawing>
+                <wp:inline distT="0" distB="0" distL="0" distR="0" wp14:anchorId="5C486018" wp14:editId="485F4BA7">
+                  <wp:extent cx="307975" cy="307975"/>
+                  <wp:effectExtent l="0" t="0" r="0" b="0"/>
+                  <wp:docPr id="493416643" name="Graphic 14" descr="Tick with solid fill"/>
+                  <wp:cNvGraphicFramePr>
+                    <a:graphicFrameLocks xmlns:a="http://schemas.openxmlformats.org/drawingml/2006/main" noChangeAspect="1"/>
+                  </wp:cNvGraphicFramePr>
+                  <a:graphic xmlns:a="http://schemas.openxmlformats.org/drawingml/2006/main">
+                    <a:graphicData uri="http://schemas.openxmlformats.org/drawingml/2006/picture">
+                      <pic:pic xmlns:pic="http://schemas.openxmlformats.org/drawingml/2006/picture">
+                        <pic:nvPicPr>
+                          <pic:cNvPr id="493416643" name="Graphic 493416643" descr="Tick with solid fill"/>
+                          <pic:cNvPicPr/>
+                        </pic:nvPicPr>
+                        <pic:blipFill>
+                          <a:blip r:embed="rId5">
+                            <a:extLst>
+                              <a:ext uri="{96DAC541-7B7A-43D3-8B79-37D633B846F1}">
+                                <asvg:svgBlip xmlns:asvg="http://schemas.microsoft.com/office/drawing/2016/SVG/main" r:embed="rId6"/>
+                              </a:ext>
+                            </a:extLst>
+                          </a:blip>
+                          <a:stretch>
+                            <a:fillRect/>
+                          </a:stretch>
+                        </pic:blipFill>
+                        <pic:spPr>
+                          <a:xfrm>
+                            <a:off x="0" y="0"/>
+                            <a:ext cx="307975" cy="307975"/>
+                          </a:xfrm>
+                          <a:prstGeom prst="rect">
+                            <a:avLst/>
+                          </a:prstGeom>
+                        </pic:spPr>
+                      </pic:pic>
+                    </a:graphicData>
+                  </a:graphic>
+                </wp:inline>
+              </w:drawing>
+            </w:r>
+          </w:p>
+        </w:tc>
+        <w:tc>
+          <w:tcPr>
+            <w:tcW w:w="701" w:type="dxa"/>
+            <w:tcBorders>
+              <w:top w:val="single" w:sz="4" w:space="0" w:color="auto"/>
+              <w:left w:val="single" w:sz="4" w:space="0" w:color="800000"/>
+              <w:bottom w:val="single" w:sz="4" w:space="0" w:color="auto"/>
+              <w:right w:val="single" w:sz="4" w:space="0" w:color="800000"/>
+            </w:tcBorders>
+            <w:vAlign w:val="center"/>
+          </w:tcPr>
+          <w:p>
+            <w:pPr>
+              <w:jc w:val="center"/>
+              <w:rPr>
+                <w:rFonts w:ascii="Arial" w:hAnsi="Arial" w:cs="Arial"/>
+                <w:sz w:val="20"/>
+                <w:lang w:val="en-GB"/>
+              </w:rPr>
+            </w:pPr>
+            <w:r>
+              <w:rPr>
+                <w:rFonts w:ascii="Arial" w:hAnsi="Arial" w:cs="Arial"/>
+                <w:noProof/>
+                <w:sz w:val="20"/>
+                <w:lang w:val="en-GB"/>
+              </w:rPr>
+              <w:drawing>
+                <wp:inline distT="0" distB="0" distL="0" distR="0" wp14:anchorId="778EC64F" wp14:editId="5CCAB013">
+                  <wp:extent cx="307975" cy="307975"/>
+                  <wp:effectExtent l="0" t="0" r="0" b="0"/>
+                  <wp:docPr id="759990981" name="Graphic 15" descr="Tick with solid fill"/>
+                  <wp:cNvGraphicFramePr>
+                    <a:graphicFrameLocks xmlns:a="http://schemas.openxmlformats.org/drawingml/2006/main" noChangeAspect="1"/>
+                  </wp:cNvGraphicFramePr>
+                  <a:graphic xmlns:a="http://schemas.openxmlformats.org/drawingml/2006/main">
+                    <a:graphicData uri="http://schemas.openxmlformats.org/drawingml/2006/picture">
+                      <pic:pic xmlns:pic="http://schemas.openxmlformats.org/drawingml/2006/picture">
+                        <pic:nvPicPr>
+                          <pic:cNvPr id="759990981" name="Graphic 759990981" descr="Tick with solid fill"/>
+                          <pic:cNvPicPr/>
+                        </pic:nvPicPr>
+                        <pic:blipFill>
+                          <a:blip r:embed="rId5">
+                            <a:extLst>
+                              <a:ext uri="{96DAC541-7B7A-43D3-8B79-37D633B846F1}">
+                                <asvg:svgBlip xmlns:asvg="http://schemas.microsoft.com/office/drawing/2016/SVG/main" r:embed="rId6"/>
+                              </a:ext>
+                            </a:extLst>
+                          </a:blip>
+                          <a:stretch>
+                            <a:fillRect/>
+                          </a:stretch>
+                        </pic:blipFill>
+                        <pic:spPr>
+                          <a:xfrm>
+                            <a:off x="0" y="0"/>
+                            <a:ext cx="307975" cy="307975"/>
+                          </a:xfrm>
+                          <a:prstGeom prst="rect">
+                            <a:avLst/>
+                          </a:prstGeom>
+                        </pic:spPr>
+                      </pic:pic>
+                    </a:graphicData>
+                  </a:graphic>
+                </wp:inline>
+              </w:drawing>
+            </w:r>
+          </w:p>
+        </w:tc>
+        <w:tc>
+          <w:tcPr>
+            <w:tcW w:w="701" w:type="dxa"/>
+            <w:tcBorders>
+              <w:top w:val="single" w:sz="4" w:space="0" w:color="auto"/>
+              <w:left w:val="single" w:sz="4" w:space="0" w:color="800000"/>
+              <w:bottom w:val="single" w:sz="4" w:space="0" w:color="auto"/>
+              <w:right w:val="single" w:sz="4" w:space="0" w:color="800000"/>
+            </w:tcBorders>
+            <w:vAlign w:val="center"/>
+          </w:tcPr>
+          <w:p>
+            <w:pPr>
+              <w:jc w:val="center"/>
+              <w:rPr>
+                <w:rFonts w:ascii="Arial" w:hAnsi="Arial" w:cs="Arial"/>
+                <w:sz w:val="20"/>
+                <w:lang w:val="en-GB"/>
+              </w:rPr>
+            </w:pPr>
+            <w:r>
+              <w:rPr>
+                <w:rFonts w:ascii="Arial" w:hAnsi="Arial" w:cs="Arial"/>
+                <w:noProof/>
+                <w:sz w:val="20"/>
+                <w:lang w:val="en-GB"/>
+              </w:rPr>
+              <w:drawing>
+                <wp:inline distT="0" distB="0" distL="0" distR="0" wp14:anchorId="28957726" wp14:editId="081889D8">
+                  <wp:extent cx="307975" cy="307975"/>
+                  <wp:effectExtent l="0" t="0" r="0" b="0"/>
+                  <wp:docPr id="560430099" name="Graphic 16" descr="Tick with solid fill"/>
+                  <wp:cNvGraphicFramePr>
+                    <a:graphicFrameLocks xmlns:a="http://schemas.openxmlformats.org/drawingml/2006/main" noChangeAspect="1"/>
+                  </wp:cNvGraphicFramePr>
+                  <a:graphic xmlns:a="http://schemas.openxmlformats.org/drawingml/2006/main">
+                    <a:graphicData uri="http://schemas.openxmlformats.org/drawingml/2006/picture">
+                      <pic:pic xmlns:pic="http://schemas.openxmlformats.org/drawingml/2006/picture">
+                        <pic:nvPicPr>
+                          <pic:cNvPr id="560430099" name="Graphic 560430099" descr="Tick with solid fill"/>
+                          <pic:cNvPicPr/>
+                        </pic:nvPicPr>
+                        <pic:blipFill>
+                          <a:blip r:embed="rId5">
+                            <a:extLst>
+                              <a:ext uri="{96DAC541-7B7A-43D3-8B79-37D633B846F1}">
+                                <asvg:svgBlip xmlns:asvg="http://schemas.microsoft.com/office/drawing/2016/SVG/main" r:embed="rId6"/>
+                              </a:ext>
+                            </a:extLst>
+                          </a:blip>
+                          <a:stretch>
+                            <a:fillRect/>
+                          </a:stretch>
+                        </pic:blipFill>
+                        <pic:spPr>
+                          <a:xfrm>
+                            <a:off x="0" y="0"/>
+                            <a:ext cx="307975" cy="307975"/>
+                          </a:xfrm>
+                          <a:prstGeom prst="rect">
+                            <a:avLst/>
+                          </a:prstGeom>
+                        </pic:spPr>
+                      </pic:pic>
+                    </a:graphicData>
+                  </a:graphic>
+                </wp:inline>
+              </w:drawing>
+            </w:r>
+          </w:p>
+        </w:tc>
+        <w:tc>
+          <w:tcPr>
+            <w:tcW w:w="701" w:type="dxa"/>
+            <w:tcBorders>
+              <w:top w:val="single" w:sz="4" w:space="0" w:color="auto"/>
+              <w:left w:val="single" w:sz="4" w:space="0" w:color="800000"/>
+              <w:bottom w:val="single" w:sz="4" w:space="0" w:color="auto"/>
+              <w:right w:val="single" w:sz="18" w:space="0" w:color="800000"/>
+            </w:tcBorders>
+            <w:shd w:val="clear" w:color="auto" w:fill="BFBFBF" w:themeFill="background1" w:themeFillShade="BF"/>
+            <w:vAlign w:val="center"/>
+          </w:tcPr>
+          <w:p>
+            <w:pPr>
+              <w:jc w:val="center"/>
+              <w:rPr>
+                <w:rFonts w:ascii="Arial" w:hAnsi="Arial" w:cs="Arial"/>
+                <w:sz w:val="20"/>
+                <w:lang w:val="en-GB"/>
+              </w:rPr>
+            </w:pPr>
+          </w:p>
+        </w:tc>
+        <w:tc>
+          <w:tcPr>
+            <w:tcW w:w="793" w:type="dxa"/>
+            <w:vMerge/>
+            <w:tcBorders>
+              <w:left w:val="single" w:sz="18" w:space="0" w:color="800000"/>
+              <w:right w:val="nil"/>
+            </w:tcBorders>
+          </w:tcPr>
+          <w:p>
+            <w:pPr>
+              <w:rPr>
+                <w:rFonts w:ascii="Arial" w:hAnsi="Arial" w:cs="Arial"/>
+                <w:sz w:val="20"/>
+                <w:lang w:val="en-GB"/>
+              </w:rPr>
+            </w:pPr>
+          </w:p>
+        </w:tc>
+      </w:tr>
+      <w:tr>
+        <w:trPr>
+          <w:trHeight w:val="354"/>
+        </w:trPr>
+        <w:tc>
+          <w:tcPr>
+            <w:tcW w:w="4673" w:type="dxa"/>
+            <w:tcBorders>
+              <w:top w:val="single" w:sz="4" w:space="0" w:color="auto"/>
+              <w:bottom w:val="single" w:sz="4" w:space="0" w:color="auto"/>
+              <w:right w:val="single" w:sz="4" w:space="0" w:color="800000"/>
+            </w:tcBorders>
+            <w:shd w:val="clear" w:color="auto" w:fill="C6D9F1" w:themeFill="text2" w:themeFillTint="33"/>
+            <w:vAlign w:val="center"/>
+          </w:tcPr>
+          <w:p>
+            <w:pPr>
+              <w:rPr>
+                <w:rFonts w:ascii="Arial" w:hAnsi="Arial" w:cs="Arial"/>
+                <w:sz w:val="20"/>
+              </w:rPr>
+            </w:pPr>
+            <w:r>
+              <w:rPr>
+                <w:rFonts w:ascii="Arial" w:hAnsi="Arial" w:cs="Arial"/>
+                <w:sz w:val="20"/>
+                <w:lang w:val="en-GB"/>
+              </w:rPr>
+              <w:t>Uni</w:t>
+            </w:r>
+            <w:r>
+              <w:rPr>
+                <w:rFonts w:ascii="Arial" w:hAnsi="Arial" w:cs="Arial"/>
+                <w:sz w:val="20"/>
+              </w:rPr>
+              <w:t>t Testing</w:t>
+            </w:r>
+          </w:p>
+        </w:tc>
+        <w:tc>
+          <w:tcPr>
+            <w:tcW w:w="701" w:type="dxa"/>
+            <w:tcBorders>
+              <w:top w:val="single" w:sz="4" w:space="0" w:color="auto"/>
+              <w:left w:val="single" w:sz="4" w:space="0" w:color="800000"/>
+              <w:bottom w:val="single" w:sz="4" w:space="0" w:color="auto"/>
+              <w:right w:val="single" w:sz="4" w:space="0" w:color="800000"/>
+            </w:tcBorders>
+            <w:vAlign w:val="center"/>
+          </w:tcPr>
+          <w:p>
+            <w:pPr>
+              <w:jc w:val="center"/>
+              <w:rPr>
+                <w:rFonts w:ascii="Arial" w:hAnsi="Arial" w:cs="Arial"/>
+                <w:sz w:val="20"/>
+                <w:lang w:val="en-GB"/>
+              </w:rPr>
+            </w:pPr>
+            <w:r>
+              <w:rPr>
+                <w:rFonts w:ascii="Arial" w:hAnsi="Arial" w:cs="Arial"/>
+                <w:noProof/>
+                <w:sz w:val="20"/>
+                <w:lang w:val="en-GB"/>
+              </w:rPr>
+              <w:drawing>
+                <wp:inline distT="0" distB="0" distL="0" distR="0" wp14:anchorId="43ECEDF1" wp14:editId="1FC6B2B9">
+                  <wp:extent cx="307975" cy="307975"/>
+                  <wp:effectExtent l="0" t="0" r="0" b="0"/>
+                  <wp:docPr id="947445071" name="Graphic 18" descr="Tick with solid fill"/>
+                  <wp:cNvGraphicFramePr>
+                    <a:graphicFrameLocks xmlns:a="http://schemas.openxmlformats.org/drawingml/2006/main" noChangeAspect="1"/>
+                  </wp:cNvGraphicFramePr>
+                  <a:graphic xmlns:a="http://schemas.openxmlformats.org/drawingml/2006/main">
+                    <a:graphicData uri="http://schemas.openxmlformats.org/drawingml/2006/picture">
+                      <pic:pic xmlns:pic="http://schemas.openxmlformats.org/drawingml/2006/picture">
+                        <pic:nvPicPr>
+                          <pic:cNvPr id="947445071" name="Graphic 947445071" descr="Tick with solid fill"/>
+                          <pic:cNvPicPr/>
+                        </pic:nvPicPr>
+                        <pic:blipFill>
+                          <a:blip r:embed="rId5">
+                            <a:extLst>
+                              <a:ext uri="{96DAC541-7B7A-43D3-8B79-37D633B846F1}">
+                                <asvg:svgBlip xmlns:asvg="http://schemas.microsoft.com/office/drawing/2016/SVG/main" r:embed="rId6"/>
+                              </a:ext>
+                            </a:extLst>
+                          </a:blip>
+                          <a:stretch>
+                            <a:fillRect/>
+                          </a:stretch>
+                        </pic:blipFill>
+                        <pic:spPr>
+                          <a:xfrm>
+                            <a:off x="0" y="0"/>
+                            <a:ext cx="307975" cy="307975"/>
+                          </a:xfrm>
+                          <a:prstGeom prst="rect">
+                            <a:avLst/>
+                          </a:prstGeom>
+                        </pic:spPr>
+                      </pic:pic>
+                    </a:graphicData>
+                  </a:graphic>
+                </wp:inline>
+              </w:drawing>
+            </w:r>
+          </w:p>
+        </w:tc>
+        <w:tc>
+          <w:tcPr>
+            <w:tcW w:w="701" w:type="dxa"/>
+            <w:tcBorders>
+              <w:top w:val="single" w:sz="4" w:space="0" w:color="auto"/>
+              <w:left w:val="single" w:sz="4" w:space="0" w:color="800000"/>
+              <w:bottom w:val="single" w:sz="4" w:space="0" w:color="auto"/>
+              <w:right w:val="single" w:sz="4" w:space="0" w:color="800000"/>
+            </w:tcBorders>
+            <w:vAlign w:val="center"/>
+          </w:tcPr>
+          <w:p>
+            <w:pPr>
+              <w:jc w:val="center"/>
+              <w:rPr>
+                <w:rFonts w:ascii="Arial" w:hAnsi="Arial" w:cs="Arial"/>
+                <w:sz w:val="20"/>
+                <w:lang w:val="en-GB"/>
+              </w:rPr>
+            </w:pPr>
+            <w:r>
+              <w:rPr>
+                <w:rFonts w:ascii="Arial" w:hAnsi="Arial" w:cs="Arial"/>
+                <w:noProof/>
+                <w:sz w:val="20"/>
+                <w:lang w:val="en-GB"/>
+              </w:rPr>
+              <w:drawing>
+                <wp:inline distT="0" distB="0" distL="0" distR="0" wp14:anchorId="1B9F73F1" wp14:editId="0C23E5A4">
+                  <wp:extent cx="307975" cy="307975"/>
+                  <wp:effectExtent l="0" t="0" r="0" b="0"/>
+                  <wp:docPr id="333170181" name="Graphic 17" descr="Tick with solid fill"/>
+                  <wp:cNvGraphicFramePr>
+                    <a:graphicFrameLocks xmlns:a="http://schemas.openxmlformats.org/drawingml/2006/main" noChangeAspect="1"/>
+                  </wp:cNvGraphicFramePr>
+                  <a:graphic xmlns:a="http://schemas.openxmlformats.org/drawingml/2006/main">
+                    <a:graphicData uri="http://schemas.openxmlformats.org/drawingml/2006/picture">
+                      <pic:pic xmlns:pic="http://schemas.openxmlformats.org/drawingml/2006/picture">
+                        <pic:nvPicPr>
+                          <pic:cNvPr id="333170181" name="Graphic 333170181" descr="Tick with solid fill"/>
+                          <pic:cNvPicPr/>
+                        </pic:nvPicPr>
+                        <pic:blipFill>
+                          <a:blip r:embed="rId5">
+                            <a:extLst>
+                              <a:ext uri="{96DAC541-7B7A-43D3-8B79-37D633B846F1}">
+                                <asvg:svgBlip xmlns:asvg="http://schemas.microsoft.com/office/drawing/2016/SVG/main" r:embed="rId6"/>
+                              </a:ext>
+                            </a:extLst>
+                          </a:blip>
+                          <a:stretch>
+                            <a:fillRect/>
+                          </a:stretch>
+                        </pic:blipFill>
+                        <pic:spPr>
+                          <a:xfrm>
+                            <a:off x="0" y="0"/>
+                            <a:ext cx="307975" cy="307975"/>
+                          </a:xfrm>
+                          <a:prstGeom prst="rect">
+                            <a:avLst/>
+                          </a:prstGeom>
+                        </pic:spPr>
+                      </pic:pic>
+                    </a:graphicData>
+                  </a:graphic>
+                </wp:inline>
+              </w:drawing>
+            </w:r>
+          </w:p>
+        </w:tc>
+        <w:tc>
+          <w:tcPr>
+            <w:tcW w:w="701" w:type="dxa"/>
+            <w:tcBorders>
+              <w:top w:val="single" w:sz="4" w:space="0" w:color="auto"/>
+              <w:left w:val="single" w:sz="4" w:space="0" w:color="800000"/>
+              <w:bottom w:val="single" w:sz="4" w:space="0" w:color="auto"/>
+              <w:right w:val="single" w:sz="4" w:space="0" w:color="800000"/>
+            </w:tcBorders>
+            <w:vAlign w:val="center"/>
+          </w:tcPr>
+          <w:p>
+            <w:pPr>
+              <w:jc w:val="center"/>
+              <w:rPr>
+                <w:rFonts w:ascii="Arial" w:hAnsi="Arial" w:cs="Arial"/>
+                <w:sz w:val="20"/>
+                <w:lang w:val="en-GB"/>
+              </w:rPr>
+            </w:pPr>
+          </w:p>
+        </w:tc>
+        <w:tc>
+          <w:tcPr>
+            <w:tcW w:w="701" w:type="dxa"/>
+            <w:tcBorders>
+              <w:top w:val="single" w:sz="4" w:space="0" w:color="auto"/>
+              <w:left w:val="single" w:sz="4" w:space="0" w:color="800000"/>
+              <w:bottom w:val="single" w:sz="4" w:space="0" w:color="auto"/>
+              <w:right w:val="single" w:sz="4" w:space="0" w:color="800000"/>
+            </w:tcBorders>
+            <w:vAlign w:val="center"/>
+          </w:tcPr>
+          <w:p>
+            <w:pPr>
+              <w:jc w:val="center"/>
+              <w:rPr>
+                <w:rFonts w:ascii="Arial" w:hAnsi="Arial" w:cs="Arial"/>
+                <w:sz w:val="20"/>
+                <w:lang w:val="en-GB"/>
+              </w:rPr>
+            </w:pPr>
+          </w:p>
+        </w:tc>
+        <w:tc>
+          <w:tcPr>
+            <w:tcW w:w="701" w:type="dxa"/>
+            <w:tcBorders>
+              <w:top w:val="single" w:sz="4" w:space="0" w:color="auto"/>
+              <w:left w:val="single" w:sz="4" w:space="0" w:color="800000"/>
+              <w:bottom w:val="single" w:sz="4" w:space="0" w:color="auto"/>
+              <w:right w:val="single" w:sz="18" w:space="0" w:color="800000"/>
+            </w:tcBorders>
+            <w:shd w:val="clear" w:color="auto" w:fill="BFBFBF" w:themeFill="background1" w:themeFillShade="BF"/>
+            <w:vAlign w:val="center"/>
+          </w:tcPr>
+          <w:p>
+            <w:pPr>
+              <w:jc w:val="center"/>
+              <w:rPr>
+                <w:rFonts w:ascii="Arial" w:hAnsi="Arial" w:cs="Arial"/>
+                <w:sz w:val="20"/>
+                <w:lang w:val="en-GB"/>
+              </w:rPr>
+            </w:pPr>
+          </w:p>
+        </w:tc>
+        <w:tc>
+          <w:tcPr>
+            <w:tcW w:w="793" w:type="dxa"/>
+            <w:vMerge/>
+            <w:tcBorders>
+              <w:left w:val="single" w:sz="18" w:space="0" w:color="800000"/>
+              <w:right w:val="nil"/>
+            </w:tcBorders>
+          </w:tcPr>
+          <w:p>
+            <w:pPr>
+              <w:rPr>
+                <w:rFonts w:ascii="Arial" w:hAnsi="Arial" w:cs="Arial"/>
+                <w:sz w:val="20"/>
+                <w:lang w:val="en-GB"/>
+              </w:rPr>
+            </w:pPr>
+          </w:p>
+        </w:tc>
+      </w:tr>
+      <w:tr>
+        <w:trPr>
+          <w:trHeight w:val="119"/>
+        </w:trPr>
+        <w:tc>
+          <w:tcPr>
+            <w:tcW w:w="4673" w:type="dxa"/>
+            <w:tcBorders>
+              <w:top w:val="single" w:sz="4" w:space="0" w:color="auto"/>
+              <w:bottom w:val="single" w:sz="4" w:space="0" w:color="auto"/>
+              <w:right w:val="single" w:sz="4" w:space="0" w:color="800000"/>
+            </w:tcBorders>
+            <w:shd w:val="clear" w:color="auto" w:fill="C6D9F1" w:themeFill="text2" w:themeFillTint="33"/>
+            <w:vAlign w:val="center"/>
+          </w:tcPr>
+          <w:p>
+            <w:pPr>
+              <w:rPr>
+                <w:rFonts w:ascii="Arial" w:hAnsi="Arial" w:cs="Arial"/>
+                <w:sz w:val="20"/>
+                <w:lang w:val="en-GB"/>
+              </w:rPr>
+            </w:pPr>
+          </w:p>
+          <w:p>
+            <w:pPr>
+              <w:rPr>
+                <w:rFonts w:ascii="Arial" w:hAnsi="Arial" w:cs="Arial"/>
+                <w:sz w:val="20"/>
+                <w:lang w:val="en-GB"/>
+              </w:rPr>
+            </w:pPr>
+            <w:r>
+              <w:rPr>
+                <w:rFonts w:ascii="Arial" w:hAnsi="Arial" w:cs="Arial"/>
+                <w:sz w:val="20"/>
+                <w:lang w:val="en-GB"/>
+              </w:rPr>
+              <w:t xml:space="preserve">Javadoc Comments </w:t>
+            </w:r>
+          </w:p>
+        </w:tc>
+        <w:tc>
+          <w:tcPr>
+            <w:tcW w:w="701" w:type="dxa"/>
+            <w:tcBorders>
+              <w:top w:val="single" w:sz="4" w:space="0" w:color="auto"/>
+              <w:left w:val="single" w:sz="4" w:space="0" w:color="800000"/>
+              <w:bottom w:val="single" w:sz="4" w:space="0" w:color="auto"/>
+              <w:right w:val="single" w:sz="4" w:space="0" w:color="800000"/>
+            </w:tcBorders>
+            <w:vAlign w:val="center"/>
+          </w:tcPr>
+          <w:p>
+            <w:pPr>
+              <w:jc w:val="center"/>
+              <w:rPr>
+                <w:rFonts w:ascii="Arial" w:hAnsi="Arial" w:cs="Arial"/>
+                <w:noProof/>
+                <w:sz w:val="20"/>
+                <w:lang w:val="en-GB"/>
+              </w:rPr>
+            </w:pPr>
+            <w:r>
+              <w:rPr>
+                <w:rFonts w:ascii="Arial" w:hAnsi="Arial" w:cs="Arial"/>
+                <w:noProof/>
+                <w:sz w:val="20"/>
+                <w:lang w:val="en-GB"/>
+              </w:rPr>
+              <w:drawing>
+                <wp:inline distT="0" distB="0" distL="0" distR="0" wp14:anchorId="4204D1BA" wp14:editId="5B0B7B86">
+                  <wp:extent cx="307975" cy="307975"/>
+                  <wp:effectExtent l="0" t="0" r="0" b="0"/>
+                  <wp:docPr id="175977078" name="Graphic 19" descr="Tick with solid fill"/>
+                  <wp:cNvGraphicFramePr>
+                    <a:graphicFrameLocks xmlns:a="http://schemas.openxmlformats.org/drawingml/2006/main" noChangeAspect="1"/>
+                  </wp:cNvGraphicFramePr>
+                  <a:graphic xmlns:a="http://schemas.openxmlformats.org/drawingml/2006/main">
+                    <a:graphicData uri="http://schemas.openxmlformats.org/drawingml/2006/picture">
+                      <pic:pic xmlns:pic="http://schemas.openxmlformats.org/drawingml/2006/picture">
+                        <pic:nvPicPr>
+                          <pic:cNvPr id="175977078" name="Graphic 175977078" descr="Tick with solid fill"/>
+                          <pic:cNvPicPr/>
+                        </pic:nvPicPr>
+                        <pic:blipFill>
+                          <a:blip r:embed="rId5">
+                            <a:extLst>
+                              <a:ext uri="{96DAC541-7B7A-43D3-8B79-37D633B846F1}">
+                                <asvg:svgBlip xmlns:asvg="http://schemas.microsoft.com/office/drawing/2016/SVG/main" r:embed="rId6"/>
+                              </a:ext>
+                            </a:extLst>
+                          </a:blip>
+                          <a:stretch>
+                            <a:fillRect/>
+                          </a:stretch>
+                        </pic:blipFill>
+                        <pic:spPr>
+                          <a:xfrm>
+                            <a:off x="0" y="0"/>
+                            <a:ext cx="307975" cy="307975"/>
+                          </a:xfrm>
+                          <a:prstGeom prst="rect">
+                            <a:avLst/>
+                          </a:prstGeom>
+                        </pic:spPr>
+                      </pic:pic>
+                    </a:graphicData>
+                  </a:graphic>
+                </wp:inline>
+              </w:drawing>
+            </w:r>
+          </w:p>
+        </w:tc>
+        <w:tc>
+          <w:tcPr>
+            <w:tcW w:w="701" w:type="dxa"/>
+            <w:tcBorders>
+              <w:top w:val="single" w:sz="4" w:space="0" w:color="auto"/>
+              <w:left w:val="single" w:sz="4" w:space="0" w:color="800000"/>
+              <w:bottom w:val="single" w:sz="4" w:space="0" w:color="auto"/>
+              <w:right w:val="single" w:sz="4" w:space="0" w:color="800000"/>
+            </w:tcBorders>
+            <w:vAlign w:val="center"/>
+          </w:tcPr>
+          <w:p>
+            <w:pPr>
+              <w:jc w:val="center"/>
+              <w:rPr>
+                <w:rFonts w:ascii="Arial" w:hAnsi="Arial" w:cs="Arial"/>
+                <w:noProof/>
+                <w:sz w:val="20"/>
+                <w:lang w:val="en-GB"/>
+              </w:rPr>
+            </w:pPr>
+          </w:p>
+        </w:tc>
+        <w:tc>
+          <w:tcPr>
+            <w:tcW w:w="701" w:type="dxa"/>
+            <w:tcBorders>
+              <w:top w:val="single" w:sz="4" w:space="0" w:color="auto"/>
+              <w:left w:val="single" w:sz="4" w:space="0" w:color="800000"/>
+              <w:bottom w:val="single" w:sz="4" w:space="0" w:color="auto"/>
+              <w:right w:val="single" w:sz="4" w:space="0" w:color="800000"/>
+            </w:tcBorders>
+            <w:vAlign w:val="center"/>
+          </w:tcPr>
+          <w:p>
+            <w:pPr>
+              <w:jc w:val="center"/>
+              <w:rPr>
+                <w:rFonts w:ascii="Arial" w:hAnsi="Arial" w:cs="Arial"/>
+                <w:sz w:val="20"/>
+                <w:lang w:val="en-GB"/>
+              </w:rPr>
+            </w:pPr>
+            <w:r>
+              <w:rPr>
+                <w:rFonts w:ascii="Arial" w:hAnsi="Arial" w:cs="Arial"/>
+                <w:noProof/>
+                <w:sz w:val="20"/>
+                <w:lang w:val="en-GB"/>
+              </w:rPr>
+              <w:drawing>
+                <wp:inline distT="0" distB="0" distL="0" distR="0" wp14:anchorId="2014B3AE" wp14:editId="155939BC">
+                  <wp:extent cx="307975" cy="307975"/>
+                  <wp:effectExtent l="0" t="0" r="0" b="0"/>
+                  <wp:docPr id="148062260" name="Graphic 25" descr="Tick with solid fill"/>
+                  <wp:cNvGraphicFramePr>
+                    <a:graphicFrameLocks xmlns:a="http://schemas.openxmlformats.org/drawingml/2006/main" noChangeAspect="1"/>
+                  </wp:cNvGraphicFramePr>
+                  <a:graphic xmlns:a="http://schemas.openxmlformats.org/drawingml/2006/main">
+                    <a:graphicData uri="http://schemas.openxmlformats.org/drawingml/2006/picture">
+                      <pic:pic xmlns:pic="http://schemas.openxmlformats.org/drawingml/2006/picture">
+                        <pic:nvPicPr>
+                          <pic:cNvPr id="148062260" name="Graphic 148062260" descr="Tick with solid fill"/>
+                          <pic:cNvPicPr/>
+                        </pic:nvPicPr>
+                        <pic:blipFill>
+                          <a:blip r:embed="rId5">
+                            <a:extLst>
+                              <a:ext uri="{96DAC541-7B7A-43D3-8B79-37D633B846F1}">
+                                <asvg:svgBlip xmlns:asvg="http://schemas.microsoft.com/office/drawing/2016/SVG/main" r:embed="rId6"/>
+                              </a:ext>
+                            </a:extLst>
+                          </a:blip>
+                          <a:stretch>
+                            <a:fillRect/>
+                          </a:stretch>
+                        </pic:blipFill>
+                        <pic:spPr>
+                          <a:xfrm>
+                            <a:off x="0" y="0"/>
+                            <a:ext cx="307975" cy="307975"/>
+                          </a:xfrm>
+                          <a:prstGeom prst="rect">
+                            <a:avLst/>
+                          </a:prstGeom>
+                        </pic:spPr>
+                      </pic:pic>
+                    </a:graphicData>
+                  </a:graphic>
+                </wp:inline>
+              </w:drawing>
+            </w:r>
+          </w:p>
+        </w:tc>
+        <w:tc>
+          <w:tcPr>
+            <w:tcW w:w="701" w:type="dxa"/>
+            <w:tcBorders>
+              <w:top w:val="single" w:sz="4" w:space="0" w:color="auto"/>
+              <w:left w:val="single" w:sz="4" w:space="0" w:color="800000"/>
+              <w:bottom w:val="single" w:sz="4" w:space="0" w:color="auto"/>
+              <w:right w:val="single" w:sz="4" w:space="0" w:color="800000"/>
+            </w:tcBorders>
+            <w:vAlign w:val="center"/>
+          </w:tcPr>
+          <w:p>
+            <w:pPr>
+              <w:jc w:val="center"/>
+              <w:rPr>
+                <w:rFonts w:ascii="Arial" w:hAnsi="Arial" w:cs="Arial"/>
+                <w:sz w:val="20"/>
+                <w:lang w:val="en-GB"/>
+              </w:rPr>
+            </w:pPr>
+          </w:p>
+        </w:tc>
+        <w:tc>
+          <w:tcPr>
+            <w:tcW w:w="701" w:type="dxa"/>
+            <w:tcBorders>
+              <w:top w:val="single" w:sz="4" w:space="0" w:color="auto"/>
+              <w:left w:val="single" w:sz="4" w:space="0" w:color="800000"/>
+              <w:bottom w:val="single" w:sz="4" w:space="0" w:color="auto"/>
+              <w:right w:val="single" w:sz="18" w:space="0" w:color="800000"/>
+            </w:tcBorders>
+            <w:shd w:val="clear" w:color="auto" w:fill="BFBFBF" w:themeFill="background1" w:themeFillShade="BF"/>
+            <w:vAlign w:val="center"/>
+          </w:tcPr>
+          <w:p>
+            <w:pPr>
+              <w:jc w:val="center"/>
+              <w:rPr>
+                <w:rFonts w:ascii="Arial" w:hAnsi="Arial" w:cs="Arial"/>
+                <w:sz w:val="20"/>
+                <w:lang w:val="en-GB"/>
+              </w:rPr>
+            </w:pPr>
+          </w:p>
+        </w:tc>
+        <w:tc>
+          <w:tcPr>
+            <w:tcW w:w="793" w:type="dxa"/>
+            <w:vMerge/>
+            <w:tcBorders>
+              <w:left w:val="single" w:sz="18" w:space="0" w:color="800000"/>
+              <w:right w:val="nil"/>
+            </w:tcBorders>
+          </w:tcPr>
+          <w:p>
+            <w:pPr>
+              <w:rPr>
+                <w:rFonts w:ascii="Arial" w:hAnsi="Arial" w:cs="Arial"/>
+                <w:sz w:val="20"/>
+                <w:lang w:val="en-GB"/>
+              </w:rPr>
+            </w:pPr>
+          </w:p>
+        </w:tc>
+      </w:tr>
+      <w:tr>
+        <w:trPr>
+          <w:trHeight w:val="265"/>
+        </w:trPr>
+        <w:tc>
+          <w:tcPr>
+            <w:tcW w:w="4673" w:type="dxa"/>
+            <w:tcBorders>
+              <w:top w:val="single" w:sz="4" w:space="0" w:color="auto"/>
+              <w:bottom w:val="single" w:sz="4" w:space="0" w:color="800000"/>
+              <w:right w:val="single" w:sz="4" w:space="0" w:color="800000"/>
+            </w:tcBorders>
+            <w:shd w:val="clear" w:color="auto" w:fill="C6D9F1" w:themeFill="text2" w:themeFillTint="33"/>
+            <w:vAlign w:val="center"/>
+          </w:tcPr>
+          <w:p>
+            <w:pPr>
+              <w:rPr>
+                <w:rFonts w:ascii="Arial" w:hAnsi="Arial" w:cs="Arial"/>
+                <w:sz w:val="20"/>
+                <w:lang w:val="en-GB"/>
+              </w:rPr>
+            </w:pPr>
+            <w:r>
+              <w:rPr>
+                <w:rFonts w:ascii="Arial" w:hAnsi="Arial" w:cs="Arial"/>
+                <w:sz w:val="20"/>
+                <w:lang w:val="en-GB"/>
+              </w:rPr>
+              <w:t>Quality Assessment</w:t>
+            </w:r>
+          </w:p>
+        </w:tc>
+        <w:tc>
+          <w:tcPr>
+            <w:tcW w:w="701" w:type="dxa"/>
+            <w:tcBorders>
+              <w:top w:val="single" w:sz="4" w:space="0" w:color="auto"/>
+              <w:left w:val="single" w:sz="4" w:space="0" w:color="800000"/>
+              <w:bottom w:val="single" w:sz="4" w:space="0" w:color="800000"/>
+              <w:right w:val="single" w:sz="4" w:space="0" w:color="800000"/>
+            </w:tcBorders>
+            <w:vAlign w:val="center"/>
+          </w:tcPr>
+          <w:p>
+            <w:pPr>
+              <w:jc w:val="center"/>
+              <w:rPr>
+                <w:rFonts w:ascii="Arial" w:hAnsi="Arial" w:cs="Arial"/>
+                <w:sz w:val="20"/>
+                <w:lang w:val="en-GB"/>
+              </w:rPr>
+            </w:pPr>
+          </w:p>
+        </w:tc>
+        <w:tc>
+          <w:tcPr>
+            <w:tcW w:w="701" w:type="dxa"/>
+            <w:tcBorders>
+              <w:top w:val="single" w:sz="4" w:space="0" w:color="auto"/>
+              <w:left w:val="single" w:sz="4" w:space="0" w:color="800000"/>
+              <w:bottom w:val="single" w:sz="4" w:space="0" w:color="800000"/>
+              <w:right w:val="single" w:sz="4" w:space="0" w:color="800000"/>
+            </w:tcBorders>
+            <w:vAlign w:val="center"/>
+          </w:tcPr>
+          <w:p>
+            <w:pPr>
+              <w:jc w:val="center"/>
+              <w:rPr>
+                <w:rFonts w:ascii="Arial" w:hAnsi="Arial" w:cs="Arial"/>
+                <w:sz w:val="20"/>
+                <w:lang w:val="en-GB"/>
+              </w:rPr>
+            </w:pPr>
+          </w:p>
+        </w:tc>
+        <w:tc>
+          <w:tcPr>
+            <w:tcW w:w="701" w:type="dxa"/>
+            <w:tcBorders>
+              <w:top w:val="single" w:sz="4" w:space="0" w:color="auto"/>
+              <w:left w:val="single" w:sz="4" w:space="0" w:color="800000"/>
+              <w:bottom w:val="single" w:sz="4" w:space="0" w:color="800000"/>
+              <w:right w:val="single" w:sz="4" w:space="0" w:color="800000"/>
+            </w:tcBorders>
+            <w:vAlign w:val="center"/>
+          </w:tcPr>
+          <w:p>
+            <w:pPr>
+              <w:jc w:val="center"/>
+              <w:rPr>
+                <w:rFonts w:ascii="Arial" w:hAnsi="Arial" w:cs="Arial"/>
+                <w:sz w:val="20"/>
+                <w:lang w:val="en-GB"/>
+              </w:rPr>
+            </w:pPr>
+            <w:r>
+              <w:rPr>
+                <w:rFonts w:ascii="Arial" w:hAnsi="Arial" w:cs="Arial"/>
+                <w:noProof/>
+                <w:sz w:val="20"/>
+                <w:lang w:val="en-GB"/>
+              </w:rPr>
+              <w:drawing>
+                <wp:inline distT="0" distB="0" distL="0" distR="0" wp14:anchorId="320F0AEA" wp14:editId="7887048D">
+                  <wp:extent cx="307975" cy="307975"/>
+                  <wp:effectExtent l="0" t="0" r="0" b="0"/>
+                  <wp:docPr id="1513027345" name="Graphic 20" descr="Tick with solid fill"/>
+                  <wp:cNvGraphicFramePr>
+                    <a:graphicFrameLocks xmlns:a="http://schemas.openxmlformats.org/drawingml/2006/main" noChangeAspect="1"/>
+                  </wp:cNvGraphicFramePr>
+                  <a:graphic xmlns:a="http://schemas.openxmlformats.org/drawingml/2006/main">
+                    <a:graphicData uri="http://schemas.openxmlformats.org/drawingml/2006/picture">
+                      <pic:pic xmlns:pic="http://schemas.openxmlformats.org/drawingml/2006/picture">
+                        <pic:nvPicPr>
+                          <pic:cNvPr id="1513027345" name="Graphic 1513027345" descr="Tick with solid fill"/>
+                          <pic:cNvPicPr/>
+                        </pic:nvPicPr>
+                        <pic:blipFill>
+                          <a:blip r:embed="rId5">
+                            <a:extLst>
+                              <a:ext uri="{96DAC541-7B7A-43D3-8B79-37D633B846F1}">
+                                <asvg:svgBlip xmlns:asvg="http://schemas.microsoft.com/office/drawing/2016/SVG/main" r:embed="rId6"/>
+                              </a:ext>
+                            </a:extLst>
+                          </a:blip>
+                          <a:stretch>
+                            <a:fillRect/>
+                          </a:stretch>
+                        </pic:blipFill>
+                        <pic:spPr>
+                          <a:xfrm>
+                            <a:off x="0" y="0"/>
+                            <a:ext cx="307975" cy="307975"/>
+                          </a:xfrm>
+                          <a:prstGeom prst="rect">
+                            <a:avLst/>
+                          </a:prstGeom>
+                        </pic:spPr>
+                      </pic:pic>
+                    </a:graphicData>
+                  </a:graphic>
+                </wp:inline>
+              </w:drawing>
+            </w:r>
+          </w:p>
+        </w:tc>
+        <w:tc>
+          <w:tcPr>
+            <w:tcW w:w="701" w:type="dxa"/>
+            <w:tcBorders>
+              <w:top w:val="single" w:sz="4" w:space="0" w:color="auto"/>
+              <w:left w:val="single" w:sz="4" w:space="0" w:color="800000"/>
+              <w:bottom w:val="single" w:sz="4" w:space="0" w:color="800000"/>
+              <w:right w:val="single" w:sz="4" w:space="0" w:color="800000"/>
+            </w:tcBorders>
+            <w:vAlign w:val="center"/>
+          </w:tcPr>
+          <w:p>
+            <w:pPr>
+              <w:jc w:val="center"/>
+              <w:rPr>
+                <w:rFonts w:ascii="Arial" w:hAnsi="Arial" w:cs="Arial"/>
+                <w:sz w:val="20"/>
+                <w:lang w:val="en-GB"/>
+              </w:rPr>
+            </w:pPr>
+            <w:r>
+              <w:rPr>
+                <w:rFonts w:ascii="Arial" w:hAnsi="Arial" w:cs="Arial"/>
+                <w:noProof/>
+                <w:sz w:val="20"/>
+                <w:lang w:val="en-GB"/>
+              </w:rPr>
+              <w:drawing>
+                <wp:inline distT="0" distB="0" distL="0" distR="0" wp14:anchorId="48F03ACC" wp14:editId="68E6D67E">
+                  <wp:extent cx="307975" cy="307975"/>
+                  <wp:effectExtent l="0" t="0" r="0" b="0"/>
+                  <wp:docPr id="106505730" name="Graphic 21" descr="Tick with solid fill"/>
+                  <wp:cNvGraphicFramePr>
+                    <a:graphicFrameLocks xmlns:a="http://schemas.openxmlformats.org/drawingml/2006/main" noChangeAspect="1"/>
+                  </wp:cNvGraphicFramePr>
+                  <a:graphic xmlns:a="http://schemas.openxmlformats.org/drawingml/2006/main">
+                    <a:graphicData uri="http://schemas.openxmlformats.org/drawingml/2006/picture">
+                      <pic:pic xmlns:pic="http://schemas.openxmlformats.org/drawingml/2006/picture">
+                        <pic:nvPicPr>
+                          <pic:cNvPr id="106505730" name="Graphic 106505730" descr="Tick with solid fill"/>
+                          <pic:cNvPicPr/>
+                        </pic:nvPicPr>
+                        <pic:blipFill>
+                          <a:blip r:embed="rId5">
+                            <a:extLst>
+                              <a:ext uri="{96DAC541-7B7A-43D3-8B79-37D633B846F1}">
+                                <asvg:svgBlip xmlns:asvg="http://schemas.microsoft.com/office/drawing/2016/SVG/main" r:embed="rId6"/>
+                              </a:ext>
+                            </a:extLst>
+                          </a:blip>
+                          <a:stretch>
+                            <a:fillRect/>
+                          </a:stretch>
+                        </pic:blipFill>
+                        <pic:spPr>
+                          <a:xfrm>
+                            <a:off x="0" y="0"/>
+                            <a:ext cx="307975" cy="307975"/>
+                          </a:xfrm>
+                          <a:prstGeom prst="rect">
+                            <a:avLst/>
+                          </a:prstGeom>
+                        </pic:spPr>
+                      </pic:pic>
+                    </a:graphicData>
+                  </a:graphic>
+                </wp:inline>
+              </w:drawing>
+            </w:r>
+          </w:p>
+        </w:tc>
+        <w:tc>
+          <w:tcPr>
+            <w:tcW w:w="701" w:type="dxa"/>
+            <w:tcBorders>
+              <w:top w:val="single" w:sz="4" w:space="0" w:color="auto"/>
+              <w:left w:val="single" w:sz="4" w:space="0" w:color="800000"/>
+              <w:bottom w:val="single" w:sz="4" w:space="0" w:color="800000"/>
+              <w:right w:val="single" w:sz="18" w:space="0" w:color="800000"/>
+            </w:tcBorders>
+            <w:shd w:val="clear" w:color="auto" w:fill="BFBFBF" w:themeFill="background1" w:themeFillShade="BF"/>
+            <w:vAlign w:val="center"/>
+          </w:tcPr>
+          <w:p>
+            <w:pPr>
+              <w:jc w:val="center"/>
+              <w:rPr>
+                <w:rFonts w:ascii="Arial" w:hAnsi="Arial" w:cs="Arial"/>
+                <w:sz w:val="20"/>
+                <w:lang w:val="en-GB"/>
+              </w:rPr>
+            </w:pPr>
+          </w:p>
+        </w:tc>
+        <w:tc>
+          <w:tcPr>
+            <w:tcW w:w="793" w:type="dxa"/>
+            <w:vMerge/>
+            <w:tcBorders>
               <w:left w:val="single" w:sz="18" w:space="0" w:color="800000"/>
               <w:bottom w:val="nil"/>
               <w:right w:val="nil"/>
@@ -4009,6 +6393,14 @@
                 <w:lang w:val="en-GB"/>
               </w:rPr>
             </w:pPr>
+            <w:r>
+              <w:rPr>
+                <w:rFonts w:ascii="Arial" w:hAnsi="Arial" w:cs="Arial"/>
+                <w:sz w:val="20"/>
+                <w:lang w:val="en-GB"/>
+              </w:rPr>
+              <w:t>Task 4 Report (discussions)</w:t>
+            </w:r>
           </w:p>
         </w:tc>
         <w:tc>
@@ -4075,6 +6467,55 @@
                 <w:lang w:val="en-GB"/>
               </w:rPr>
             </w:pPr>
+            <w:r>
+              <w:rPr>
+                <w:rFonts w:ascii="Arial" w:hAnsi="Arial" w:cs="Arial"/>
+                <w:noProof/>
+                <w:sz w:val="20"/>
+                <w:lang w:val="en-GB"/>
+              </w:rPr>
+              <w:drawing>
+                <wp:inline distT="0" distB="0" distL="0" distR="0" wp14:anchorId="2E36B34D" wp14:editId="013D1054">
+                  <wp:extent cx="307975" cy="307975"/>
+                  <wp:effectExtent l="0" t="0" r="0" b="0"/>
+                  <wp:docPr id="1158334839" name="Graphic 9" descr="Tick with solid fill"/>
+                  <wp:cNvGraphicFramePr>
+                    <a:graphicFrameLocks xmlns:a="http://schemas.openxmlformats.org/drawingml/2006/main" noChangeAspect="1"/>
+                  </wp:cNvGraphicFramePr>
+                  <a:graphic xmlns:a="http://schemas.openxmlformats.org/drawingml/2006/main">
+                    <a:graphicData uri="http://schemas.openxmlformats.org/drawingml/2006/picture">
+                      <pic:pic xmlns:pic="http://schemas.openxmlformats.org/drawingml/2006/picture">
+                        <pic:nvPicPr>
+                          <pic:cNvPr id="1158334839" name="Graphic 1158334839" descr="Tick with solid fill"/>
+                          <pic:cNvPicPr/>
+                        </pic:nvPicPr>
+                        <pic:blipFill>
+                          <a:blip r:embed="rId5">
+                            <a:extLst>
+                              <a:ext uri="{96DAC541-7B7A-43D3-8B79-37D633B846F1}">
+                                <asvg:svgBlip xmlns:asvg="http://schemas.microsoft.com/office/drawing/2016/SVG/main" r:embed="rId6"/>
+                              </a:ext>
+                            </a:extLst>
+                          </a:blip>
+                          <a:stretch>
+                            <a:fillRect/>
+                          </a:stretch>
+                        </pic:blipFill>
+                        <pic:spPr>
+                          <a:xfrm>
+                            <a:off x="0" y="0"/>
+                            <a:ext cx="307975" cy="307975"/>
+                          </a:xfrm>
+                          <a:prstGeom prst="rect">
+                            <a:avLst/>
+                          </a:prstGeom>
+                        </pic:spPr>
+                      </pic:pic>
+                    </a:graphicData>
+                  </a:graphic>
+                </wp:inline>
+              </w:drawing>
+            </w:r>
           </w:p>
         </w:tc>
         <w:tc>
@@ -4097,6 +6538,55 @@
                 <w:lang w:val="en-GB"/>
               </w:rPr>
             </w:pPr>
+            <w:r>
+              <w:rPr>
+                <w:rFonts w:ascii="Arial" w:hAnsi="Arial" w:cs="Arial"/>
+                <w:noProof/>
+                <w:sz w:val="20"/>
+                <w:lang w:val="en-GB"/>
+              </w:rPr>
+              <w:drawing>
+                <wp:inline distT="0" distB="0" distL="0" distR="0" wp14:anchorId="1E2A9742" wp14:editId="1C2C0A63">
+                  <wp:extent cx="307975" cy="307975"/>
+                  <wp:effectExtent l="0" t="0" r="0" b="0"/>
+                  <wp:docPr id="1719389473" name="Graphic 22" descr="Tick with solid fill"/>
+                  <wp:cNvGraphicFramePr>
+                    <a:graphicFrameLocks xmlns:a="http://schemas.openxmlformats.org/drawingml/2006/main" noChangeAspect="1"/>
+                  </wp:cNvGraphicFramePr>
+                  <a:graphic xmlns:a="http://schemas.openxmlformats.org/drawingml/2006/main">
+                    <a:graphicData uri="http://schemas.openxmlformats.org/drawingml/2006/picture">
+                      <pic:pic xmlns:pic="http://schemas.openxmlformats.org/drawingml/2006/picture">
+                        <pic:nvPicPr>
+                          <pic:cNvPr id="1719389473" name="Graphic 1719389473" descr="Tick with solid fill"/>
+                          <pic:cNvPicPr/>
+                        </pic:nvPicPr>
+                        <pic:blipFill>
+                          <a:blip r:embed="rId5">
+                            <a:extLst>
+                              <a:ext uri="{96DAC541-7B7A-43D3-8B79-37D633B846F1}">
+                                <asvg:svgBlip xmlns:asvg="http://schemas.microsoft.com/office/drawing/2016/SVG/main" r:embed="rId6"/>
+                              </a:ext>
+                            </a:extLst>
+                          </a:blip>
+                          <a:stretch>
+                            <a:fillRect/>
+                          </a:stretch>
+                        </pic:blipFill>
+                        <pic:spPr>
+                          <a:xfrm>
+                            <a:off x="0" y="0"/>
+                            <a:ext cx="307975" cy="307975"/>
+                          </a:xfrm>
+                          <a:prstGeom prst="rect">
+                            <a:avLst/>
+                          </a:prstGeom>
+                        </pic:spPr>
+                      </pic:pic>
+                    </a:graphicData>
+                  </a:graphic>
+                </wp:inline>
+              </w:drawing>
+            </w:r>
           </w:p>
         </w:tc>
         <w:tc>
@@ -4172,7 +6662,15 @@
                 <w:sz w:val="20"/>
                 <w:lang w:val="en-GB"/>
               </w:rPr>
-              <w:t>Task 4 Report (discussions)</w:t>
+              <w:t xml:space="preserve">Task 4 Report </w:t>
+            </w:r>
+            <w:r>
+              <w:rPr>
+                <w:rFonts w:ascii="Arial" w:hAnsi="Arial" w:cs="Arial"/>
+                <w:sz w:val="20"/>
+                <w:lang w:val="en-GB"/>
+              </w:rPr>
+              <w:t>write-up</w:t>
             </w:r>
           </w:p>
         </w:tc>
@@ -4218,6 +6716,55 @@
                 <w:lang w:val="en-GB"/>
               </w:rPr>
             </w:pPr>
+            <w:r>
+              <w:rPr>
+                <w:rFonts w:ascii="Arial" w:hAnsi="Arial" w:cs="Arial"/>
+                <w:noProof/>
+                <w:sz w:val="20"/>
+                <w:lang w:val="en-GB"/>
+              </w:rPr>
+              <w:drawing>
+                <wp:inline distT="0" distB="0" distL="0" distR="0" wp14:anchorId="3FD256AC" wp14:editId="33393350">
+                  <wp:extent cx="307975" cy="307975"/>
+                  <wp:effectExtent l="0" t="0" r="0" b="0"/>
+                  <wp:docPr id="1750899710" name="Graphic 23" descr="Tick with solid fill"/>
+                  <wp:cNvGraphicFramePr>
+                    <a:graphicFrameLocks xmlns:a="http://schemas.openxmlformats.org/drawingml/2006/main" noChangeAspect="1"/>
+                  </wp:cNvGraphicFramePr>
+                  <a:graphic xmlns:a="http://schemas.openxmlformats.org/drawingml/2006/main">
+                    <a:graphicData uri="http://schemas.openxmlformats.org/drawingml/2006/picture">
+                      <pic:pic xmlns:pic="http://schemas.openxmlformats.org/drawingml/2006/picture">
+                        <pic:nvPicPr>
+                          <pic:cNvPr id="1750899710" name="Graphic 1750899710" descr="Tick with solid fill"/>
+                          <pic:cNvPicPr/>
+                        </pic:nvPicPr>
+                        <pic:blipFill>
+                          <a:blip r:embed="rId5">
+                            <a:extLst>
+                              <a:ext uri="{96DAC541-7B7A-43D3-8B79-37D633B846F1}">
+                                <asvg:svgBlip xmlns:asvg="http://schemas.microsoft.com/office/drawing/2016/SVG/main" r:embed="rId6"/>
+                              </a:ext>
+                            </a:extLst>
+                          </a:blip>
+                          <a:stretch>
+                            <a:fillRect/>
+                          </a:stretch>
+                        </pic:blipFill>
+                        <pic:spPr>
+                          <a:xfrm>
+                            <a:off x="0" y="0"/>
+                            <a:ext cx="307975" cy="307975"/>
+                          </a:xfrm>
+                          <a:prstGeom prst="rect">
+                            <a:avLst/>
+                          </a:prstGeom>
+                        </pic:spPr>
+                      </pic:pic>
+                    </a:graphicData>
+                  </a:graphic>
+                </wp:inline>
+              </w:drawing>
+            </w:r>
           </w:p>
         </w:tc>
         <w:tc>
@@ -4262,6 +6809,55 @@
                 <w:lang w:val="en-GB"/>
               </w:rPr>
             </w:pPr>
+            <w:r>
+              <w:rPr>
+                <w:rFonts w:ascii="Arial" w:hAnsi="Arial" w:cs="Arial"/>
+                <w:noProof/>
+                <w:sz w:val="20"/>
+                <w:lang w:val="en-GB"/>
+              </w:rPr>
+              <w:drawing>
+                <wp:inline distT="0" distB="0" distL="0" distR="0" wp14:anchorId="130DA075" wp14:editId="15E0E4CE">
+                  <wp:extent cx="307975" cy="307975"/>
+                  <wp:effectExtent l="0" t="0" r="0" b="0"/>
+                  <wp:docPr id="1904565421" name="Graphic 10" descr="Tick with solid fill"/>
+                  <wp:cNvGraphicFramePr>
+                    <a:graphicFrameLocks xmlns:a="http://schemas.openxmlformats.org/drawingml/2006/main" noChangeAspect="1"/>
+                  </wp:cNvGraphicFramePr>
+                  <a:graphic xmlns:a="http://schemas.openxmlformats.org/drawingml/2006/main">
+                    <a:graphicData uri="http://schemas.openxmlformats.org/drawingml/2006/picture">
+                      <pic:pic xmlns:pic="http://schemas.openxmlformats.org/drawingml/2006/picture">
+                        <pic:nvPicPr>
+                          <pic:cNvPr id="1904565421" name="Graphic 10" descr="Tick with solid fill"/>
+                          <pic:cNvPicPr/>
+                        </pic:nvPicPr>
+                        <pic:blipFill>
+                          <a:blip r:embed="rId5">
+                            <a:extLst>
+                              <a:ext uri="{96DAC541-7B7A-43D3-8B79-37D633B846F1}">
+                                <asvg:svgBlip xmlns:asvg="http://schemas.microsoft.com/office/drawing/2016/SVG/main" r:embed="rId6"/>
+                              </a:ext>
+                            </a:extLst>
+                          </a:blip>
+                          <a:stretch>
+                            <a:fillRect/>
+                          </a:stretch>
+                        </pic:blipFill>
+                        <pic:spPr>
+                          <a:xfrm>
+                            <a:off x="0" y="0"/>
+                            <a:ext cx="307975" cy="307975"/>
+                          </a:xfrm>
+                          <a:prstGeom prst="rect">
+                            <a:avLst/>
+                          </a:prstGeom>
+                        </pic:spPr>
+                      </pic:pic>
+                    </a:graphicData>
+                  </a:graphic>
+                </wp:inline>
+              </w:drawing>
+            </w:r>
           </w:p>
         </w:tc>
         <w:tc>
@@ -4327,25 +6923,19 @@
             <w:pPr>
               <w:rPr>
                 <w:rFonts w:ascii="Arial" w:hAnsi="Arial" w:cs="Arial"/>
-                <w:sz w:val="20"/>
-                <w:lang w:val="en-GB"/>
-              </w:rPr>
-            </w:pPr>
-            <w:r>
-              <w:rPr>
-                <w:rFonts w:ascii="Arial" w:hAnsi="Arial" w:cs="Arial"/>
-                <w:sz w:val="20"/>
-                <w:lang w:val="en-GB"/>
-              </w:rPr>
-              <w:t xml:space="preserve">Task 4 Report </w:t>
-            </w:r>
-            <w:r>
-              <w:rPr>
-                <w:rFonts w:ascii="Arial" w:hAnsi="Arial" w:cs="Arial"/>
-                <w:sz w:val="20"/>
-                <w:lang w:val="en-GB"/>
-              </w:rPr>
-              <w:t>write-up</w:t>
+                <w:color w:val="808080" w:themeColor="background1" w:themeShade="80"/>
+                <w:sz w:val="20"/>
+                <w:lang w:val="en-GB"/>
+              </w:rPr>
+            </w:pPr>
+            <w:r>
+              <w:rPr>
+                <w:rFonts w:ascii="Arial" w:hAnsi="Arial" w:cs="Arial"/>
+                <w:color w:val="808080" w:themeColor="background1" w:themeShade="80"/>
+                <w:sz w:val="20"/>
+                <w:lang w:val="en-GB"/>
+              </w:rPr>
+              <w:t>Other (specify):</w:t>
             </w:r>
           </w:p>
         </w:tc>
@@ -4679,7 +7269,7 @@
                 <w:sz w:val="20"/>
                 <w:lang w:val="en-GB"/>
               </w:rPr>
-              <w:t>Other (specify):</w:t>
+              <w:t>Insert further lines if necessary</w:t>
             </w:r>
           </w:p>
         </w:tc>
@@ -4815,173 +7405,6 @@
           </w:p>
         </w:tc>
       </w:tr>
-      <w:tr>
-        <w:trPr>
-          <w:trHeight w:val="340"/>
-        </w:trPr>
-        <w:tc>
-          <w:tcPr>
-            <w:tcW w:w="4673" w:type="dxa"/>
-            <w:tcBorders>
-              <w:top w:val="single" w:sz="4" w:space="0" w:color="800000"/>
-              <w:bottom w:val="single" w:sz="4" w:space="0" w:color="800000"/>
-              <w:right w:val="single" w:sz="4" w:space="0" w:color="800000"/>
-            </w:tcBorders>
-            <w:shd w:val="clear" w:color="auto" w:fill="C6D9F1" w:themeFill="text2" w:themeFillTint="33"/>
-            <w:vAlign w:val="center"/>
-          </w:tcPr>
-          <w:p>
-            <w:pPr>
-              <w:rPr>
-                <w:rFonts w:ascii="Arial" w:hAnsi="Arial" w:cs="Arial"/>
-                <w:color w:val="808080" w:themeColor="background1" w:themeShade="80"/>
-                <w:sz w:val="20"/>
-                <w:lang w:val="en-GB"/>
-              </w:rPr>
-            </w:pPr>
-            <w:r>
-              <w:rPr>
-                <w:rFonts w:ascii="Arial" w:hAnsi="Arial" w:cs="Arial"/>
-                <w:color w:val="808080" w:themeColor="background1" w:themeShade="80"/>
-                <w:sz w:val="20"/>
-                <w:lang w:val="en-GB"/>
-              </w:rPr>
-              <w:t>Insert further lines if necessary</w:t>
-            </w:r>
-          </w:p>
-        </w:tc>
-        <w:tc>
-          <w:tcPr>
-            <w:tcW w:w="701" w:type="dxa"/>
-            <w:tcBorders>
-              <w:top w:val="single" w:sz="4" w:space="0" w:color="800000"/>
-              <w:left w:val="single" w:sz="4" w:space="0" w:color="800000"/>
-              <w:bottom w:val="single" w:sz="4" w:space="0" w:color="800000"/>
-              <w:right w:val="single" w:sz="4" w:space="0" w:color="800000"/>
-            </w:tcBorders>
-            <w:vAlign w:val="center"/>
-          </w:tcPr>
-          <w:p>
-            <w:pPr>
-              <w:jc w:val="center"/>
-              <w:rPr>
-                <w:rFonts w:ascii="Arial" w:hAnsi="Arial" w:cs="Arial"/>
-                <w:sz w:val="20"/>
-                <w:lang w:val="en-GB"/>
-              </w:rPr>
-            </w:pPr>
-          </w:p>
-        </w:tc>
-        <w:tc>
-          <w:tcPr>
-            <w:tcW w:w="701" w:type="dxa"/>
-            <w:tcBorders>
-              <w:top w:val="single" w:sz="4" w:space="0" w:color="800000"/>
-              <w:left w:val="single" w:sz="4" w:space="0" w:color="800000"/>
-              <w:bottom w:val="single" w:sz="4" w:space="0" w:color="800000"/>
-              <w:right w:val="single" w:sz="4" w:space="0" w:color="800000"/>
-            </w:tcBorders>
-            <w:vAlign w:val="center"/>
-          </w:tcPr>
-          <w:p>
-            <w:pPr>
-              <w:jc w:val="center"/>
-              <w:rPr>
-                <w:rFonts w:ascii="Arial" w:hAnsi="Arial" w:cs="Arial"/>
-                <w:sz w:val="20"/>
-                <w:lang w:val="en-GB"/>
-              </w:rPr>
-            </w:pPr>
-          </w:p>
-        </w:tc>
-        <w:tc>
-          <w:tcPr>
-            <w:tcW w:w="701" w:type="dxa"/>
-            <w:tcBorders>
-              <w:top w:val="single" w:sz="4" w:space="0" w:color="800000"/>
-              <w:left w:val="single" w:sz="4" w:space="0" w:color="800000"/>
-              <w:bottom w:val="single" w:sz="4" w:space="0" w:color="800000"/>
-              <w:right w:val="single" w:sz="4" w:space="0" w:color="800000"/>
-            </w:tcBorders>
-            <w:vAlign w:val="center"/>
-          </w:tcPr>
-          <w:p>
-            <w:pPr>
-              <w:jc w:val="center"/>
-              <w:rPr>
-                <w:rFonts w:ascii="Arial" w:hAnsi="Arial" w:cs="Arial"/>
-                <w:sz w:val="20"/>
-                <w:lang w:val="en-GB"/>
-              </w:rPr>
-            </w:pPr>
-          </w:p>
-        </w:tc>
-        <w:tc>
-          <w:tcPr>
-            <w:tcW w:w="701" w:type="dxa"/>
-            <w:tcBorders>
-              <w:top w:val="single" w:sz="4" w:space="0" w:color="800000"/>
-              <w:left w:val="single" w:sz="4" w:space="0" w:color="800000"/>
-              <w:bottom w:val="single" w:sz="4" w:space="0" w:color="800000"/>
-              <w:right w:val="single" w:sz="4" w:space="0" w:color="800000"/>
-            </w:tcBorders>
-            <w:vAlign w:val="center"/>
-          </w:tcPr>
-          <w:p>
-            <w:pPr>
-              <w:jc w:val="center"/>
-              <w:rPr>
-                <w:rFonts w:ascii="Arial" w:hAnsi="Arial" w:cs="Arial"/>
-                <w:sz w:val="20"/>
-                <w:lang w:val="en-GB"/>
-              </w:rPr>
-            </w:pPr>
-          </w:p>
-        </w:tc>
-        <w:tc>
-          <w:tcPr>
-            <w:tcW w:w="701" w:type="dxa"/>
-            <w:tcBorders>
-              <w:top w:val="single" w:sz="4" w:space="0" w:color="800000"/>
-              <w:left w:val="single" w:sz="4" w:space="0" w:color="800000"/>
-              <w:bottom w:val="single" w:sz="4" w:space="0" w:color="800000"/>
-              <w:right w:val="single" w:sz="18" w:space="0" w:color="800000"/>
-            </w:tcBorders>
-            <w:shd w:val="clear" w:color="auto" w:fill="BFBFBF" w:themeFill="background1" w:themeFillShade="BF"/>
-            <w:vAlign w:val="center"/>
-          </w:tcPr>
-          <w:p>
-            <w:pPr>
-              <w:jc w:val="center"/>
-              <w:rPr>
-                <w:rFonts w:ascii="Arial" w:hAnsi="Arial" w:cs="Arial"/>
-                <w:sz w:val="20"/>
-                <w:lang w:val="en-GB"/>
-              </w:rPr>
-            </w:pPr>
-          </w:p>
-        </w:tc>
-        <w:tc>
-          <w:tcPr>
-            <w:tcW w:w="793" w:type="dxa"/>
-            <w:tcBorders>
-              <w:top w:val="nil"/>
-              <w:left w:val="single" w:sz="18" w:space="0" w:color="800000"/>
-              <w:bottom w:val="nil"/>
-              <w:right w:val="nil"/>
-            </w:tcBorders>
-          </w:tcPr>
-          <w:p>
-            <w:pPr>
-              <w:rPr>
-                <w:rFonts w:ascii="Arial" w:hAnsi="Arial" w:cs="Arial"/>
-                <w:sz w:val="20"/>
-                <w:lang w:val="en-GB"/>
-              </w:rPr>
-            </w:pPr>
-          </w:p>
-        </w:tc>
-      </w:tr>
     </w:tbl>
     <w:p>
       <w:pPr>
@@ -5002,8 +7425,8 @@
       </w:pPr>
     </w:p>
     <w:sectPr>
-      <w:pgSz w:w="11909" w:h="16834" w:code="9"/>
-      <w:pgMar w:top="425" w:right="1077" w:bottom="1134" w:left="1077" w:header="720" w:footer="221" w:gutter="0"/>
+      <w:pgSz w:w="12240" w:h="15840"/>
+      <w:pgMar w:top="1440" w:right="1440" w:bottom="1440" w:left="1440" w:header="720" w:footer="720" w:gutter="0"/>
       <w:cols w:space="720"/>
     </w:sectPr>
   </w:body>
@@ -5011,7 +7434,7 @@
 </file>
 
 <file path=word/numbering.xml><?xml version="1.0" encoding="utf-8"?>
-<w:numbering xmlns:wpc="http://schemas.microsoft.com/office/word/2010/wordprocessingCanvas" xmlns:cx="http://schemas.microsoft.com/office/drawing/2014/chartex" xmlns:cx1="http://schemas.microsoft.com/office/drawing/2015/9/8/chartex" xmlns:cx2="http://schemas.microsoft.com/office/drawing/2015/10/21/chartex" xmlns:cx3="http://schemas.microsoft.com/office/drawing/2016/5/9/chartex" xmlns:cx4="http://schemas.microsoft.com/office/drawing/2016/5/10/chartex" xmlns:cx5="http://schemas.microsoft.com/office/drawing/2016/5/11/chartex" xmlns:cx6="http://schemas.microsoft.com/office/drawing/2016/5/12/chartex" xmlns:cx7="http://schemas.microsoft.com/office/drawing/2016/5/13/chartex" xmlns:cx8="http://schemas.microsoft.com/office/drawing/2016/5/14/chartex" xmlns:mc="http://schemas.openxmlformats.org/markup-compatibility/2006" xmlns:aink="http://schemas.microsoft.com/office/drawing/2016/ink" xmlns:am3d="http://schemas.microsoft.com/office/drawing/2017/model3d" xmlns:o="urn:schemas-microsoft-com:office:office" xmlns:oel="http://schemas.microsoft.com/office/2019/extlst" xmlns:r="http://schemas.openxmlformats.org/officeDocument/2006/relationships" xmlns:m="http://schemas.openxmlformats.org/officeDocument/2006/math" xmlns:v="urn:schemas-microsoft-com:vml" xmlns:wp14="http://schemas.microsoft.com/office/word/2010/wordprocessingDrawing" xmlns:wp="http://schemas.openxmlformats.org/drawingml/2006/wordprocessingDrawing" xmlns:w10="urn:schemas-microsoft-com:office:word" xmlns:w="http://schemas.openxmlformats.org/wordprocessingml/2006/main" xmlns:w14="http://schemas.microsoft.com/office/word/2010/wordml" xmlns:w15="http://schemas.microsoft.com/office/word/2012/wordml" xmlns:w16cex="http://schemas.microsoft.com/office/word/2018/wordml/cex" xmlns:w16cid="http://schemas.microsoft.com/office/word/2016/wordml/cid" xmlns:w16="http://schemas.microsoft.com/office/word/2018/wordml" xmlns:w16du="http://schemas.microsoft.com/office/word/2023/wordml/word16du" xmlns:w16sdtdh="http://schemas.microsoft.com/office/word/2020/wordml/sdtdatahash" xmlns:w16sdtfl="http://schemas.microsoft.com/office/word/2024/wordml/sdtformatlock" xmlns:w16se="http://schemas.microsoft.com/office/word/2015/wordml/symex" xmlns:wpg="http://schemas.microsoft.com/office/word/2010/wordprocessingGroup" xmlns:wpi="http://schemas.microsoft.com/office/word/2010/wordprocessingInk" xmlns:wne="http://schemas.microsoft.com/office/word/2006/wordml" xmlns:wps="http://schemas.microsoft.com/office/word/2010/wordprocessingShape" mc:Ignorable="w14 w15 w16se w16cid w16 w16cex w16sdtdh w16sdtfl w16du wp14">
+<w:numbering xmlns:wpc="http://schemas.microsoft.com/office/word/2010/wordprocessingCanvas" xmlns:cx="http://schemas.microsoft.com/office/drawing/2014/chartex" xmlns:cx1="http://schemas.microsoft.com/office/drawing/2015/9/8/chartex" xmlns:cx2="http://schemas.microsoft.com/office/drawing/2015/10/21/chartex" xmlns:cx3="http://schemas.microsoft.com/office/drawing/2016/5/9/chartex" xmlns:cx4="http://schemas.microsoft.com/office/drawing/2016/5/10/chartex" xmlns:cx5="http://schemas.microsoft.com/office/drawing/2016/5/11/chartex" xmlns:cx6="http://schemas.microsoft.com/office/drawing/2016/5/12/chartex" xmlns:cx7="http://schemas.microsoft.com/office/drawing/2016/5/13/chartex" xmlns:cx8="http://schemas.microsoft.com/office/drawing/2016/5/14/chartex" xmlns:mc="http://schemas.openxmlformats.org/markup-compatibility/2006" xmlns:aink="http://schemas.microsoft.com/office/drawing/2016/ink" xmlns:am3d="http://schemas.microsoft.com/office/drawing/2017/model3d" xmlns:o="urn:schemas-microsoft-com:office:office" xmlns:oel="http://schemas.microsoft.com/office/2019/extlst" xmlns:r="http://schemas.openxmlformats.org/officeDocument/2006/relationships" xmlns:m="http://schemas.openxmlformats.org/officeDocument/2006/math" xmlns:v="urn:schemas-microsoft-com:vml" xmlns:wp14="http://schemas.microsoft.com/office/word/2010/wordprocessingDrawing" xmlns:wp="http://schemas.openxmlformats.org/drawingml/2006/wordprocessingDrawing" xmlns:w10="urn:schemas-microsoft-com:office:word" xmlns:w="http://schemas.openxmlformats.org/wordprocessingml/2006/main" xmlns:w14="http://schemas.microsoft.com/office/word/2010/wordml" xmlns:w15="http://schemas.microsoft.com/office/word/2012/wordml" xmlns:w16cex="http://schemas.microsoft.com/office/word/2018/wordml/cex" xmlns:w16cid="http://schemas.microsoft.com/office/word/2016/wordml/cid" xmlns:w16="http://schemas.microsoft.com/office/word/2018/wordml" xmlns:w16sdtdh="http://schemas.microsoft.com/office/word/2020/wordml/sdtdatahash" xmlns:w16se="http://schemas.microsoft.com/office/word/2015/wordml/symex" xmlns:wpg="http://schemas.microsoft.com/office/word/2010/wordprocessingGroup" xmlns:wpi="http://schemas.microsoft.com/office/word/2010/wordprocessingInk" xmlns:wne="http://schemas.microsoft.com/office/word/2006/wordml" xmlns:wps="http://schemas.microsoft.com/office/word/2010/wordprocessingShape" mc:Ignorable="w14 w15 w16se w16cid w16 w16cex w16sdtdh wp14">
   <w:abstractNum w:abstractNumId="0" w15:restartNumberingAfterBreak="0">
     <w:nsid w:val="10861971"/>
     <w:multiLevelType w:val="hybridMultilevel"/>
@@ -5222,7 +7645,7 @@
 </file>
 
 <file path=word/styles.xml><?xml version="1.0" encoding="utf-8"?>
-<w:styles xmlns:mc="http://schemas.openxmlformats.org/markup-compatibility/2006" xmlns:r="http://schemas.openxmlformats.org/officeDocument/2006/relationships" xmlns:w="http://schemas.openxmlformats.org/wordprocessingml/2006/main" xmlns:w14="http://schemas.microsoft.com/office/word/2010/wordml" xmlns:w15="http://schemas.microsoft.com/office/word/2012/wordml" xmlns:w16cex="http://schemas.microsoft.com/office/word/2018/wordml/cex" xmlns:w16cid="http://schemas.microsoft.com/office/word/2016/wordml/cid" xmlns:w16="http://schemas.microsoft.com/office/word/2018/wordml" xmlns:w16du="http://schemas.microsoft.com/office/word/2023/wordml/word16du" xmlns:w16sdtdh="http://schemas.microsoft.com/office/word/2020/wordml/sdtdatahash" xmlns:w16sdtfl="http://schemas.microsoft.com/office/word/2024/wordml/sdtformatlock" xmlns:w16se="http://schemas.microsoft.com/office/word/2015/wordml/symex" mc:Ignorable="w14 w15 w16se w16cid w16 w16cex w16sdtdh w16sdtfl w16du">
+<w:styles xmlns:mc="http://schemas.openxmlformats.org/markup-compatibility/2006" xmlns:r="http://schemas.openxmlformats.org/officeDocument/2006/relationships" xmlns:w="http://schemas.openxmlformats.org/wordprocessingml/2006/main" xmlns:w14="http://schemas.microsoft.com/office/word/2010/wordml" xmlns:w15="http://schemas.microsoft.com/office/word/2012/wordml" xmlns:w16cex="http://schemas.microsoft.com/office/word/2018/wordml/cex" xmlns:w16cid="http://schemas.microsoft.com/office/word/2016/wordml/cid" xmlns:w16="http://schemas.microsoft.com/office/word/2018/wordml" xmlns:w16sdtdh="http://schemas.microsoft.com/office/word/2020/wordml/sdtdatahash" xmlns:w16se="http://schemas.microsoft.com/office/word/2015/wordml/symex" mc:Ignorable="w14 w15 w16se w16cid w16 w16cex w16sdtdh">
   <w:docDefaults>
     <w:rPrDefault>
       <w:rPr>

</xml_diff>